<commit_message>
prepare fro new version
</commit_message>
<xml_diff>
--- a/tests/readme.docx
+++ b/tests/readme.docx
@@ -4736,7 +4736,7 @@
         <w:rPr>
           <w:rStyle w:val="VerbatimChar"/>
         </w:rPr>
-        <w:t xml:space="preserve">Next</w:t>
+        <w:t xml:space="preserve">next</w:t>
       </w:r>
       <w:r>
         <w:t xml:space="preserve"> </w:t>
@@ -4751,7 +4751,7 @@
         <w:rPr>
           <w:rStyle w:val="VerbatimChar"/>
         </w:rPr>
-        <w:t xml:space="preserve">Last</w:t>
+        <w:t xml:space="preserve">last</w:t>
       </w:r>
       <w:r>
         <w:t xml:space="preserve"> </w:t>
@@ -4763,7 +4763,7 @@
         <w:rPr>
           <w:rStyle w:val="VerbatimChar"/>
         </w:rPr>
-        <w:t xml:space="preserve">[@Last]</w:t>
+        <w:t xml:space="preserve">[@last]</w:t>
       </w:r>
       <w:r>
         <w:t xml:space="preserve"> </w:t>
@@ -4852,7 +4852,7 @@
         <w:rPr>
           <w:rStyle w:val="VerbatimChar"/>
         </w:rPr>
-        <w:t xml:space="preserve">[@LLLLLLLLast]</w:t>
+        <w:t xml:space="preserve">[@llllllllast]</w:t>
       </w:r>
       <w:r>
         <w:t xml:space="preserve"> </w:t>
@@ -4928,7 +4928,7 @@
         <w:rPr>
           <w:rStyle w:val="VerbatimChar"/>
         </w:rPr>
-        <w:t xml:space="preserve">[@LLast c]</w:t>
+        <w:t xml:space="preserve">[@llast c]</w:t>
       </w:r>
       <w:r>
         <w:t xml:space="preserve"> </w:t>
@@ -4999,7 +4999,7 @@
         <w:rPr>
           <w:rStyle w:val="VerbatimChar"/>
         </w:rPr>
-        <w:t xml:space="preserve">[@LLast Ha1l0]</w:t>
+        <w:t xml:space="preserve">[@llast hA1l0]</w:t>
       </w:r>
       <w:r>
         <w:t xml:space="preserve"> </w:t>
@@ -5015,7 +5015,7 @@
           <w:rPr>
             <w:rStyle w:val="Hyperlink"/>
           </w:rPr>
-          <w:t xml:space="preserve">(4.10 Ha1l0)</w:t>
+          <w:t xml:space="preserve">(4.10 haAl0)</w:t>
         </w:r>
       </w:hyperlink>
       <w:r>
@@ -6559,6 +6559,18 @@
         <w:pStyle w:val="Compact"/>
       </w:pPr>
       <w:r>
+        <w:t xml:space="preserve">It is not (yet) possible to have more than one glossing line.</w:t>
+      </w:r>
+    </w:p>
+    <w:p>
+      <w:pPr>
+        <w:numPr>
+          <w:ilvl w:val="0"/>
+          <w:numId w:val="1008"/>
+        </w:numPr>
+        <w:pStyle w:val="Compact"/>
+      </w:pPr>
+      <w:r>
         <w:t xml:space="preserve">When exporting to</w:t>
       </w:r>
       <w:r>
@@ -7226,7 +7238,6 @@
           <w:ilvl w:val="0"/>
           <w:numId w:val="1009"/>
         </w:numPr>
-        <w:pStyle w:val="Compact"/>
       </w:pPr>
       <w:r>
         <w:t xml:space="preserve">These are native Pandoc numbered examples</w:t>
@@ -7238,7 +7249,6 @@
           <w:ilvl w:val="0"/>
           <w:numId w:val="1009"/>
         </w:numPr>
-        <w:pStyle w:val="Compact"/>
       </w:pPr>
       <w:r>
         <w:t xml:space="preserve">They are independent of</w:t>

</xml_diff>

<commit_message>
fixes but with interlinear header in HTML output
</commit_message>
<xml_diff>
--- a/tests/readme.docx
+++ b/tests/readme.docx
@@ -3062,6 +3062,37 @@
               <w:jc w:val="left"/>
             </w:pPr>
             <w:r>
+              <w:t xml:space="preserve">Dutch (Germanic)</w:t>
+            </w:r>
+          </w:p>
+        </w:tc>
+        <w:tc>
+          <w:p/>
+        </w:tc>
+        <w:tc>
+          <w:p/>
+        </w:tc>
+        <w:tc>
+          <w:p/>
+        </w:tc>
+        <w:tc>
+          <w:p/>
+        </w:tc>
+        <w:tc>
+          <w:p/>
+        </w:tc>
+      </w:tr>
+      <w:tr>
+        <w:tc>
+          <w:p/>
+        </w:tc>
+        <w:tc>
+          <w:p>
+            <w:pPr>
+              <w:pStyle w:val="Compact"/>
+              <w:jc w:val="left"/>
+            </w:pPr>
+            <w:r>
               <w:t xml:space="preserve">Deze</w:t>
             </w:r>
           </w:p>
@@ -3478,6 +3509,37 @@
               <w:jc w:val="left"/>
             </w:pPr>
             <w:r>
+              <w:t xml:space="preserve">Dutch (Germanic)</w:t>
+            </w:r>
+          </w:p>
+        </w:tc>
+        <w:tc>
+          <w:p/>
+        </w:tc>
+        <w:tc>
+          <w:p/>
+        </w:tc>
+        <w:tc>
+          <w:p/>
+        </w:tc>
+        <w:tc>
+          <w:p/>
+        </w:tc>
+        <w:tc>
+          <w:p/>
+        </w:tc>
+      </w:tr>
+      <w:tr>
+        <w:tc>
+          <w:p/>
+        </w:tc>
+        <w:tc>
+          <w:p>
+            <w:pPr>
+              <w:pStyle w:val="Compact"/>
+              <w:jc w:val="left"/>
+            </w:pPr>
+            <w:r>
               <w:rPr>
                 <w:iCs/>
                 <w:i/>
@@ -3856,7 +3918,7 @@
         <w:rPr>
           <w:rStyle w:val="VerbatimChar"/>
         </w:rPr>
-        <w:t xml:space="preserve">| ^^:-)^ Deze zin is (dit\ is&amp;nbsp;test) nederlands.</w:t>
+        <w:t xml:space="preserve">| ^^:–)^ Deze zin is (dit\ is&amp;nbsp;test) nederlands.</w:t>
       </w:r>
       <w:r>
         <w:br/>
@@ -4055,7 +4117,7 @@
               <w:jc w:val="left"/>
             </w:pPr>
             <w:r>
-              <w:t xml:space="preserve">            </w:t>
+              <w:t xml:space="preserve">          </w:t>
             </w:r>
           </w:p>
         </w:tc>
@@ -4069,6 +4131,40 @@
               <w:t xml:space="preserve">c.</w:t>
             </w:r>
           </w:p>
+        </w:tc>
+        <w:tc>
+          <w:p/>
+        </w:tc>
+        <w:tc>
+          <w:p>
+            <w:pPr>
+              <w:pStyle w:val="Compact"/>
+              <w:jc w:val="left"/>
+            </w:pPr>
+            <w:r>
+              <w:t xml:space="preserve">Dutch (Germanic) Note the grammaticality judgement!</w:t>
+            </w:r>
+          </w:p>
+        </w:tc>
+        <w:tc>
+          <w:p/>
+        </w:tc>
+        <w:tc>
+          <w:p/>
+        </w:tc>
+        <w:tc>
+          <w:p/>
+        </w:tc>
+        <w:tc>
+          <w:p/>
+        </w:tc>
+      </w:tr>
+      <w:tr>
+        <w:tc>
+          <w:p/>
+        </w:tc>
+        <w:tc>
+          <w:p/>
         </w:tc>
         <w:tc>
           <w:p>
@@ -4080,7 +4176,7 @@
               <w:rPr>
                 <w:vertAlign w:val="superscript"/>
               </w:rPr>
-              <w:t xml:space="preserve">:-)</w:t>
+              <w:t xml:space="preserve">:–)</w:t>
             </w:r>
           </w:p>
         </w:tc>
@@ -4289,7 +4385,7 @@
               <w:jc w:val="left"/>
             </w:pPr>
             <w:r>
-              <w:t xml:space="preserve">            </w:t>
+              <w:t xml:space="preserve">          </w:t>
             </w:r>
           </w:p>
         </w:tc>

</xml_diff>

<commit_message>
bugfix for judgements in single-line examples
</commit_message>
<xml_diff>
--- a/tests/readme.docx
+++ b/tests/readme.docx
@@ -1236,7 +1236,7 @@
       </w:r>
     </w:p>
     <w:bookmarkEnd w:id="28"/>
-    <w:bookmarkStart w:id="58" w:name="introducing-pandoc-ling"/>
+    <w:bookmarkStart w:id="59" w:name="introducing-pandoc-ling"/>
     <w:p>
       <w:pPr>
         <w:pStyle w:val="Heading1"/>
@@ -1263,7 +1263,7 @@
         <w:t xml:space="preserve">pandoc-ling</w:t>
       </w:r>
     </w:p>
-    <w:bookmarkStart w:id="36" w:name="editing-linguistic-examples"/>
+    <w:bookmarkStart w:id="37" w:name="editing-linguistic-examples"/>
     <w:p>
       <w:pPr>
         <w:pStyle w:val="Heading2"/>
@@ -2826,216 +2826,15 @@
       </w:tr>
     </w:tbl>
     <w:bookmarkEnd w:id="35"/>
-    <w:bookmarkEnd w:id="36"/>
-    <w:bookmarkStart w:id="41" w:name="interlinear-examples"/>
-    <w:p>
-      <w:pPr>
-        <w:pStyle w:val="Heading2"/>
-      </w:pPr>
-      <w:r>
-        <w:rPr>
-          <w:rStyle w:val="SectionNumber"/>
-        </w:rPr>
-        <w:t xml:space="preserve">4.2</w:t>
-      </w:r>
-      <w:r>
-        <w:tab/>
-      </w:r>
-      <w:r>
-        <w:t xml:space="preserve">Interlinear examples</w:t>
-      </w:r>
-    </w:p>
-    <w:p>
-      <w:pPr>
-        <w:pStyle w:val="FirstParagraph"/>
-      </w:pPr>
-      <w:r>
-        <w:t xml:space="preserve">For interlinear examples with aligned source and gloss, the structure of</w:t>
-      </w:r>
-      <w:r>
-        <w:t xml:space="preserve"> </w:t>
-      </w:r>
-      <w:r>
-        <w:t xml:space="preserve">a</w:t>
-      </w:r>
-      <w:r>
-        <w:t xml:space="preserve"> </w:t>
-      </w:r>
-      <w:r>
-        <w:rPr>
-          <w:rStyle w:val="VerbatimChar"/>
-        </w:rPr>
-        <w:t xml:space="preserve">lineblock</w:t>
-      </w:r>
-      <w:r>
-        <w:t xml:space="preserve"> </w:t>
-      </w:r>
-      <w:r>
-        <w:t xml:space="preserve">is used, starting the lines with a vertical line</w:t>
-      </w:r>
-      <w:r>
-        <w:t xml:space="preserve"> </w:t>
-      </w:r>
-      <w:r>
-        <w:rPr>
-          <w:rStyle w:val="VerbatimChar"/>
-        </w:rPr>
-        <w:t xml:space="preserve">|</w:t>
-      </w:r>
-      <w:r>
-        <w:t xml:space="preserve">.</w:t>
-      </w:r>
-      <w:r>
-        <w:t xml:space="preserve"> </w:t>
-      </w:r>
-      <w:r>
-        <w:t xml:space="preserve">There should always be four vertical lines (for header, source, gloss</w:t>
-      </w:r>
-      <w:r>
-        <w:t xml:space="preserve"> </w:t>
-      </w:r>
-      <w:r>
-        <w:t xml:space="preserve">and translation, respectively), although the content after the first</w:t>
-      </w:r>
-      <w:r>
-        <w:t xml:space="preserve"> </w:t>
-      </w:r>
-      <w:r>
-        <w:t xml:space="preserve">vertical line can be empty. The source and gloss lines are separated at</w:t>
-      </w:r>
-      <w:r>
-        <w:t xml:space="preserve"> </w:t>
-      </w:r>
-      <w:r>
-        <w:t xml:space="preserve">spaces, and all parts are right-aligned. If you want to have a space</w:t>
-      </w:r>
-      <w:r>
-        <w:t xml:space="preserve"> </w:t>
-      </w:r>
-      <w:r>
-        <w:t xml:space="preserve">that is not separated, you will have to</w:t>
-      </w:r>
-      <w:r>
-        <w:t xml:space="preserve"> </w:t>
-      </w:r>
-      <w:r>
-        <w:t xml:space="preserve">‘</w:t>
-      </w:r>
-      <w:r>
-        <w:t xml:space="preserve">protect</w:t>
-      </w:r>
-      <w:r>
-        <w:t xml:space="preserve">’</w:t>
-      </w:r>
-      <w:r>
-        <w:t xml:space="preserve"> </w:t>
-      </w:r>
-      <w:r>
-        <w:t xml:space="preserve">the space, either by</w:t>
-      </w:r>
-      <w:r>
-        <w:t xml:space="preserve"> </w:t>
-      </w:r>
-      <w:r>
-        <w:t xml:space="preserve">putting a backslash before the space, or by inserting a non-breaking</w:t>
-      </w:r>
-      <w:r>
-        <w:t xml:space="preserve"> </w:t>
-      </w:r>
-      <w:r>
-        <w:t xml:space="preserve">space instead of a normal space (either type</w:t>
-      </w:r>
-      <w:r>
-        <w:t xml:space="preserve"> </w:t>
-      </w:r>
-      <w:r>
-        <w:rPr>
-          <w:rStyle w:val="VerbatimChar"/>
-        </w:rPr>
-        <w:t xml:space="preserve">&amp;nbsp;</w:t>
-      </w:r>
-      <w:r>
-        <w:t xml:space="preserve"> </w:t>
-      </w:r>
-      <w:r>
-        <w:t xml:space="preserve">or insert an</w:t>
-      </w:r>
-      <w:r>
-        <w:t xml:space="preserve"> </w:t>
-      </w:r>
-      <w:r>
-        <w:t xml:space="preserve">actual non-breaking space, i.e. unicode character</w:t>
-      </w:r>
-      <w:r>
-        <w:t xml:space="preserve"> </w:t>
-      </w:r>
-      <w:r>
-        <w:rPr>
-          <w:rStyle w:val="VerbatimChar"/>
-        </w:rPr>
-        <w:t xml:space="preserve">U+00A0</w:t>
-      </w:r>
-      <w:r>
-        <w:t xml:space="preserve">).</w:t>
-      </w:r>
-    </w:p>
-    <w:p>
-      <w:pPr>
-        <w:pStyle w:val="SourceCode"/>
-      </w:pPr>
-      <w:r>
-        <w:rPr>
-          <w:rStyle w:val="VerbatimChar"/>
-        </w:rPr>
-        <w:t xml:space="preserve">:::ex</w:t>
-      </w:r>
-      <w:r>
-        <w:br/>
-      </w:r>
-      <w:r>
-        <w:rPr>
-          <w:rStyle w:val="VerbatimChar"/>
-        </w:rPr>
-        <w:t xml:space="preserve">| Dutch (Germanic)</w:t>
-      </w:r>
-      <w:r>
-        <w:br/>
-      </w:r>
-      <w:r>
-        <w:rPr>
-          <w:rStyle w:val="VerbatimChar"/>
-        </w:rPr>
-        <w:t xml:space="preserve">| Deze zin is in het nederlands.</w:t>
-      </w:r>
-      <w:r>
-        <w:br/>
-      </w:r>
-      <w:r>
-        <w:rPr>
-          <w:rStyle w:val="VerbatimChar"/>
-        </w:rPr>
-        <w:t xml:space="preserve">| DEM sentence AUX in DET dutch.</w:t>
-      </w:r>
-      <w:r>
-        <w:br/>
-      </w:r>
-      <w:r>
-        <w:rPr>
-          <w:rStyle w:val="VerbatimChar"/>
-        </w:rPr>
-        <w:t xml:space="preserve">| This sentence is dutch.</w:t>
-      </w:r>
-      <w:r>
-        <w:br/>
-      </w:r>
-      <w:r>
-        <w:rPr>
-          <w:rStyle w:val="VerbatimChar"/>
-        </w:rPr>
-        <w:t xml:space="preserve">:::</w:t>
-      </w:r>
-    </w:p>
-    <w:bookmarkStart w:id="37" w:name="ex:4.8"/>
+    <w:p>
+      <w:pPr>
+        <w:pStyle w:val="BodyText"/>
+      </w:pPr>
+      <w:r>
+        <w:t xml:space="preserve">Just for testing: a simple example with a judgement</w:t>
+      </w:r>
+    </w:p>
+    <w:bookmarkStart w:id="36" w:name="ex:4.8"/>
     <w:tbl>
       <w:tblPr>
         <w:tblStyle w:val="Table"/>
@@ -3059,6 +2858,260 @@
           <w:p>
             <w:pPr>
               <w:pStyle w:val="Compact"/>
+              <w:jc w:val="right"/>
+            </w:pPr>
+            <w:r>
+              <w:t xml:space="preserve">*</w:t>
+            </w:r>
+          </w:p>
+        </w:tc>
+        <w:tc>
+          <w:p>
+            <w:pPr>
+              <w:pStyle w:val="Compact"/>
+              <w:jc w:val="left"/>
+            </w:pPr>
+            <w:r>
+              <w:t xml:space="preserve">This traditionally signals ungrammaticality.</w:t>
+            </w:r>
+          </w:p>
+        </w:tc>
+      </w:tr>
+    </w:tbl>
+    <w:bookmarkEnd w:id="36"/>
+    <w:bookmarkEnd w:id="37"/>
+    <w:bookmarkStart w:id="42" w:name="interlinear-examples"/>
+    <w:p>
+      <w:pPr>
+        <w:pStyle w:val="Heading2"/>
+      </w:pPr>
+      <w:r>
+        <w:rPr>
+          <w:rStyle w:val="SectionNumber"/>
+        </w:rPr>
+        <w:t xml:space="preserve">4.2</w:t>
+      </w:r>
+      <w:r>
+        <w:tab/>
+      </w:r>
+      <w:r>
+        <w:t xml:space="preserve">Interlinear examples</w:t>
+      </w:r>
+    </w:p>
+    <w:p>
+      <w:pPr>
+        <w:pStyle w:val="FirstParagraph"/>
+      </w:pPr>
+      <w:r>
+        <w:t xml:space="preserve">For interlinear examples with aligned source and gloss, the structure of</w:t>
+      </w:r>
+      <w:r>
+        <w:t xml:space="preserve"> </w:t>
+      </w:r>
+      <w:r>
+        <w:t xml:space="preserve">a</w:t>
+      </w:r>
+      <w:r>
+        <w:t xml:space="preserve"> </w:t>
+      </w:r>
+      <w:r>
+        <w:rPr>
+          <w:rStyle w:val="VerbatimChar"/>
+        </w:rPr>
+        <w:t xml:space="preserve">lineblock</w:t>
+      </w:r>
+      <w:r>
+        <w:t xml:space="preserve"> </w:t>
+      </w:r>
+      <w:r>
+        <w:t xml:space="preserve">is used, starting the lines with a vertical line</w:t>
+      </w:r>
+      <w:r>
+        <w:t xml:space="preserve"> </w:t>
+      </w:r>
+      <w:r>
+        <w:rPr>
+          <w:rStyle w:val="VerbatimChar"/>
+        </w:rPr>
+        <w:t xml:space="preserve">|</w:t>
+      </w:r>
+      <w:r>
+        <w:t xml:space="preserve">.</w:t>
+      </w:r>
+      <w:r>
+        <w:t xml:space="preserve"> </w:t>
+      </w:r>
+      <w:r>
+        <w:t xml:space="preserve">There should always be four vertical lines (for header, source, gloss</w:t>
+      </w:r>
+      <w:r>
+        <w:t xml:space="preserve"> </w:t>
+      </w:r>
+      <w:r>
+        <w:t xml:space="preserve">and translation, respectively), although the content after the first</w:t>
+      </w:r>
+      <w:r>
+        <w:t xml:space="preserve"> </w:t>
+      </w:r>
+      <w:r>
+        <w:t xml:space="preserve">vertical line can be empty. The source and gloss lines are separated at</w:t>
+      </w:r>
+      <w:r>
+        <w:t xml:space="preserve"> </w:t>
+      </w:r>
+      <w:r>
+        <w:t xml:space="preserve">spaces, and all parts are right-aligned. If you want to have a space</w:t>
+      </w:r>
+      <w:r>
+        <w:t xml:space="preserve"> </w:t>
+      </w:r>
+      <w:r>
+        <w:t xml:space="preserve">that is not separated, you will have to</w:t>
+      </w:r>
+      <w:r>
+        <w:t xml:space="preserve"> </w:t>
+      </w:r>
+      <w:r>
+        <w:t xml:space="preserve">‘</w:t>
+      </w:r>
+      <w:r>
+        <w:t xml:space="preserve">protect</w:t>
+      </w:r>
+      <w:r>
+        <w:t xml:space="preserve">’</w:t>
+      </w:r>
+      <w:r>
+        <w:t xml:space="preserve"> </w:t>
+      </w:r>
+      <w:r>
+        <w:t xml:space="preserve">the space, either by</w:t>
+      </w:r>
+      <w:r>
+        <w:t xml:space="preserve"> </w:t>
+      </w:r>
+      <w:r>
+        <w:t xml:space="preserve">putting a backslash before the space, or by inserting a non-breaking</w:t>
+      </w:r>
+      <w:r>
+        <w:t xml:space="preserve"> </w:t>
+      </w:r>
+      <w:r>
+        <w:t xml:space="preserve">space instead of a normal space (either type</w:t>
+      </w:r>
+      <w:r>
+        <w:t xml:space="preserve"> </w:t>
+      </w:r>
+      <w:r>
+        <w:rPr>
+          <w:rStyle w:val="VerbatimChar"/>
+        </w:rPr>
+        <w:t xml:space="preserve">&amp;nbsp;</w:t>
+      </w:r>
+      <w:r>
+        <w:t xml:space="preserve"> </w:t>
+      </w:r>
+      <w:r>
+        <w:t xml:space="preserve">or insert an</w:t>
+      </w:r>
+      <w:r>
+        <w:t xml:space="preserve"> </w:t>
+      </w:r>
+      <w:r>
+        <w:t xml:space="preserve">actual non-breaking space, i.e. unicode character</w:t>
+      </w:r>
+      <w:r>
+        <w:t xml:space="preserve"> </w:t>
+      </w:r>
+      <w:r>
+        <w:rPr>
+          <w:rStyle w:val="VerbatimChar"/>
+        </w:rPr>
+        <w:t xml:space="preserve">U+00A0</w:t>
+      </w:r>
+      <w:r>
+        <w:t xml:space="preserve">).</w:t>
+      </w:r>
+    </w:p>
+    <w:p>
+      <w:pPr>
+        <w:pStyle w:val="SourceCode"/>
+      </w:pPr>
+      <w:r>
+        <w:rPr>
+          <w:rStyle w:val="VerbatimChar"/>
+        </w:rPr>
+        <w:t xml:space="preserve">:::ex</w:t>
+      </w:r>
+      <w:r>
+        <w:br/>
+      </w:r>
+      <w:r>
+        <w:rPr>
+          <w:rStyle w:val="VerbatimChar"/>
+        </w:rPr>
+        <w:t xml:space="preserve">| Dutch (Germanic)</w:t>
+      </w:r>
+      <w:r>
+        <w:br/>
+      </w:r>
+      <w:r>
+        <w:rPr>
+          <w:rStyle w:val="VerbatimChar"/>
+        </w:rPr>
+        <w:t xml:space="preserve">| Deze zin is in het nederlands.</w:t>
+      </w:r>
+      <w:r>
+        <w:br/>
+      </w:r>
+      <w:r>
+        <w:rPr>
+          <w:rStyle w:val="VerbatimChar"/>
+        </w:rPr>
+        <w:t xml:space="preserve">| DEM sentence AUX in DET dutch.</w:t>
+      </w:r>
+      <w:r>
+        <w:br/>
+      </w:r>
+      <w:r>
+        <w:rPr>
+          <w:rStyle w:val="VerbatimChar"/>
+        </w:rPr>
+        <w:t xml:space="preserve">| This sentence is dutch.</w:t>
+      </w:r>
+      <w:r>
+        <w:br/>
+      </w:r>
+      <w:r>
+        <w:rPr>
+          <w:rStyle w:val="VerbatimChar"/>
+        </w:rPr>
+        <w:t xml:space="preserve">:::</w:t>
+      </w:r>
+    </w:p>
+    <w:bookmarkStart w:id="38" w:name="ex:4.9"/>
+    <w:tbl>
+      <w:tblPr>
+        <w:tblStyle w:val="Table"/>
+        <w:tblW w:type="pct" w:w="0.0"/>
+        <w:tblLook w:firstRow="0" w:lastRow="0" w:firstColumn="0" w:lastColumn="0" w:noHBand="0" w:noVBand="0" w:val="0000"/>
+      </w:tblPr>
+      <w:tblGrid/>
+      <w:tr>
+        <w:tc>
+          <w:p>
+            <w:pPr>
+              <w:pStyle w:val="Compact"/>
+              <w:jc w:val="left"/>
+            </w:pPr>
+            <w:r>
+              <w:t xml:space="preserve">(4.9)</w:t>
+            </w:r>
+          </w:p>
+        </w:tc>
+        <w:tc>
+          <w:p>
+            <w:pPr>
+              <w:pStyle w:val="Compact"/>
               <w:jc w:val="left"/>
             </w:pPr>
             <w:r>
@@ -3256,7 +3309,7 @@
         </w:tc>
       </w:tr>
     </w:tbl>
-    <w:bookmarkEnd w:id="37"/>
+    <w:bookmarkEnd w:id="38"/>
     <w:p>
       <w:pPr>
         <w:pStyle w:val="BodyText"/>
@@ -3318,7 +3371,7 @@
       <w:r>
         <w:t xml:space="preserve"> </w:t>
       </w:r>
-      <w:hyperlink r:id="rId38">
+      <w:hyperlink r:id="rId39">
         <w:r>
           <w:rPr>
             <w:rStyle w:val="Hyperlink"/>
@@ -3482,520 +3535,6 @@
         <w:t xml:space="preserve">:::</w:t>
       </w:r>
     </w:p>
-    <w:bookmarkStart w:id="39" w:name="ex:4.9"/>
-    <w:tbl>
-      <w:tblPr>
-        <w:tblStyle w:val="Table"/>
-        <w:tblW w:type="pct" w:w="0.0"/>
-        <w:tblLook w:firstRow="0" w:lastRow="0" w:firstColumn="0" w:lastColumn="0" w:noHBand="0" w:noVBand="0" w:val="0000"/>
-      </w:tblPr>
-      <w:tblGrid/>
-      <w:tr>
-        <w:tc>
-          <w:p>
-            <w:pPr>
-              <w:pStyle w:val="Compact"/>
-              <w:jc w:val="left"/>
-            </w:pPr>
-            <w:r>
-              <w:t xml:space="preserve">(4.9)</w:t>
-            </w:r>
-          </w:p>
-        </w:tc>
-        <w:tc>
-          <w:p>
-            <w:pPr>
-              <w:pStyle w:val="Compact"/>
-              <w:jc w:val="left"/>
-            </w:pPr>
-            <w:r>
-              <w:t xml:space="preserve">Dutch (Germanic)</w:t>
-            </w:r>
-          </w:p>
-        </w:tc>
-        <w:tc>
-          <w:p/>
-        </w:tc>
-        <w:tc>
-          <w:p/>
-        </w:tc>
-        <w:tc>
-          <w:p/>
-        </w:tc>
-        <w:tc>
-          <w:p/>
-        </w:tc>
-        <w:tc>
-          <w:p/>
-        </w:tc>
-      </w:tr>
-      <w:tr>
-        <w:tc>
-          <w:p/>
-        </w:tc>
-        <w:tc>
-          <w:p>
-            <w:pPr>
-              <w:pStyle w:val="Compact"/>
-              <w:jc w:val="left"/>
-            </w:pPr>
-            <w:r>
-              <w:rPr>
-                <w:iCs/>
-                <w:i/>
-              </w:rPr>
-              <w:t xml:space="preserve">Deze</w:t>
-            </w:r>
-          </w:p>
-        </w:tc>
-        <w:tc>
-          <w:p>
-            <w:pPr>
-              <w:pStyle w:val="Compact"/>
-              <w:jc w:val="left"/>
-            </w:pPr>
-            <w:r>
-              <w:rPr>
-                <w:iCs/>
-                <w:i/>
-              </w:rPr>
-              <w:t xml:space="preserve">zin</w:t>
-            </w:r>
-          </w:p>
-        </w:tc>
-        <w:tc>
-          <w:p>
-            <w:pPr>
-              <w:pStyle w:val="Compact"/>
-              <w:jc w:val="left"/>
-            </w:pPr>
-            <w:r>
-              <w:rPr>
-                <w:iCs/>
-                <w:i/>
-              </w:rPr>
-              <w:t xml:space="preserve">is</w:t>
-            </w:r>
-          </w:p>
-        </w:tc>
-        <w:tc>
-          <w:p>
-            <w:pPr>
-              <w:pStyle w:val="Compact"/>
-              <w:jc w:val="left"/>
-            </w:pPr>
-            <w:r>
-              <w:rPr>
-                <w:iCs/>
-                <w:i/>
-              </w:rPr>
-              <w:t xml:space="preserve">in</w:t>
-            </w:r>
-          </w:p>
-        </w:tc>
-        <w:tc>
-          <w:p>
-            <w:pPr>
-              <w:pStyle w:val="Compact"/>
-              <w:jc w:val="left"/>
-            </w:pPr>
-            <w:r>
-              <w:rPr>
-                <w:iCs/>
-                <w:i/>
-              </w:rPr>
-              <w:t xml:space="preserve">het</w:t>
-            </w:r>
-          </w:p>
-        </w:tc>
-        <w:tc>
-          <w:p>
-            <w:pPr>
-              <w:pStyle w:val="Compact"/>
-              <w:jc w:val="left"/>
-            </w:pPr>
-            <w:r>
-              <w:rPr>
-                <w:iCs/>
-                <w:i/>
-              </w:rPr>
-              <w:t xml:space="preserve">nederlands.</w:t>
-            </w:r>
-          </w:p>
-        </w:tc>
-      </w:tr>
-      <w:tr>
-        <w:tc>
-          <w:p/>
-        </w:tc>
-        <w:tc>
-          <w:p>
-            <w:pPr>
-              <w:pStyle w:val="Compact"/>
-              <w:jc w:val="left"/>
-            </w:pPr>
-            <w:r>
-              <w:rPr>
-                <w:smallCaps/>
-              </w:rPr>
-              <w:t xml:space="preserve">dem</w:t>
-            </w:r>
-          </w:p>
-        </w:tc>
-        <w:tc>
-          <w:p>
-            <w:pPr>
-              <w:pStyle w:val="Compact"/>
-              <w:jc w:val="left"/>
-            </w:pPr>
-            <w:r>
-              <w:t xml:space="preserve">sentence</w:t>
-            </w:r>
-          </w:p>
-        </w:tc>
-        <w:tc>
-          <w:p>
-            <w:pPr>
-              <w:pStyle w:val="Compact"/>
-              <w:jc w:val="left"/>
-            </w:pPr>
-            <w:r>
-              <w:rPr>
-                <w:smallCaps/>
-              </w:rPr>
-              <w:t xml:space="preserve">aux</w:t>
-            </w:r>
-          </w:p>
-        </w:tc>
-        <w:tc>
-          <w:p>
-            <w:pPr>
-              <w:pStyle w:val="Compact"/>
-              <w:jc w:val="left"/>
-            </w:pPr>
-            <w:r>
-              <w:t xml:space="preserve">in</w:t>
-            </w:r>
-          </w:p>
-        </w:tc>
-        <w:tc>
-          <w:p>
-            <w:pPr>
-              <w:pStyle w:val="Compact"/>
-              <w:jc w:val="left"/>
-            </w:pPr>
-            <w:r>
-              <w:rPr>
-                <w:smallCaps/>
-              </w:rPr>
-              <w:t xml:space="preserve">det</w:t>
-            </w:r>
-          </w:p>
-        </w:tc>
-        <w:tc>
-          <w:p>
-            <w:pPr>
-              <w:pStyle w:val="Compact"/>
-              <w:jc w:val="left"/>
-            </w:pPr>
-            <w:r>
-              <w:t xml:space="preserve">dutch.</w:t>
-            </w:r>
-          </w:p>
-        </w:tc>
-      </w:tr>
-      <w:tr>
-        <w:tc>
-          <w:p/>
-        </w:tc>
-        <w:tc>
-          <w:p>
-            <w:pPr>
-              <w:pStyle w:val="Compact"/>
-              <w:jc w:val="left"/>
-            </w:pPr>
-            <w:r>
-              <w:t xml:space="preserve">‘</w:t>
-            </w:r>
-            <w:r>
-              <w:t xml:space="preserve">This sentence is dutch.</w:t>
-            </w:r>
-            <w:r>
-              <w:t xml:space="preserve">’</w:t>
-            </w:r>
-          </w:p>
-        </w:tc>
-        <w:tc>
-          <w:p/>
-        </w:tc>
-        <w:tc>
-          <w:p/>
-        </w:tc>
-        <w:tc>
-          <w:p/>
-        </w:tc>
-        <w:tc>
-          <w:p/>
-        </w:tc>
-        <w:tc>
-          <w:p/>
-        </w:tc>
-      </w:tr>
-    </w:tbl>
-    <w:bookmarkEnd w:id="39"/>
-    <w:p>
-      <w:pPr>
-        <w:pStyle w:val="BodyText"/>
-      </w:pPr>
-      <w:r>
-        <w:t xml:space="preserve">The results of such formatting will not always work, but it seems to be</w:t>
-      </w:r>
-      <w:r>
-        <w:t xml:space="preserve"> </w:t>
-      </w:r>
-      <w:r>
-        <w:t xml:space="preserve">quite robust in my testing. The next example brings everything together:</w:t>
-      </w:r>
-    </w:p>
-    <w:p>
-      <w:pPr>
-        <w:numPr>
-          <w:ilvl w:val="0"/>
-          <w:numId w:val="1005"/>
-        </w:numPr>
-        <w:pStyle w:val="Compact"/>
-      </w:pPr>
-      <w:r>
-        <w:t xml:space="preserve">a preamble,</w:t>
-      </w:r>
-    </w:p>
-    <w:p>
-      <w:pPr>
-        <w:numPr>
-          <w:ilvl w:val="0"/>
-          <w:numId w:val="1005"/>
-        </w:numPr>
-        <w:pStyle w:val="Compact"/>
-      </w:pPr>
-      <w:r>
-        <w:t xml:space="preserve">labels, both for single lines and for interlinear examples,</w:t>
-      </w:r>
-    </w:p>
-    <w:p>
-      <w:pPr>
-        <w:numPr>
-          <w:ilvl w:val="0"/>
-          <w:numId w:val="1005"/>
-        </w:numPr>
-        <w:pStyle w:val="Compact"/>
-      </w:pPr>
-      <w:r>
-        <w:t xml:space="preserve">interlinear examples start on a new line immediately after the</w:t>
-      </w:r>
-      <w:r>
-        <w:t xml:space="preserve"> </w:t>
-      </w:r>
-      <w:r>
-        <w:t xml:space="preserve">letter-label,</w:t>
-      </w:r>
-    </w:p>
-    <w:p>
-      <w:pPr>
-        <w:numPr>
-          <w:ilvl w:val="0"/>
-          <w:numId w:val="1005"/>
-        </w:numPr>
-        <w:pStyle w:val="Compact"/>
-      </w:pPr>
-      <w:r>
-        <w:t xml:space="preserve">grammaticality judgements with proper alignment,</w:t>
-      </w:r>
-    </w:p>
-    <w:p>
-      <w:pPr>
-        <w:numPr>
-          <w:ilvl w:val="0"/>
-          <w:numId w:val="1005"/>
-        </w:numPr>
-        <w:pStyle w:val="Compact"/>
-      </w:pPr>
-      <w:r>
-        <w:t xml:space="preserve">when the header of an interlinear example is left out, everything is</w:t>
-      </w:r>
-      <w:r>
-        <w:t xml:space="preserve"> </w:t>
-      </w:r>
-      <w:r>
-        <w:t xml:space="preserve">shifted up,</w:t>
-      </w:r>
-    </w:p>
-    <w:p>
-      <w:pPr>
-        <w:numPr>
-          <w:ilvl w:val="0"/>
-          <w:numId w:val="1005"/>
-        </w:numPr>
-        <w:pStyle w:val="Compact"/>
-      </w:pPr>
-      <w:r>
-        <w:t xml:space="preserve">The formatting of the interlinear is harmonised.</w:t>
-      </w:r>
-    </w:p>
-    <w:p>
-      <w:pPr>
-        <w:pStyle w:val="SourceCode"/>
-      </w:pPr>
-      <w:r>
-        <w:rPr>
-          <w:rStyle w:val="VerbatimChar"/>
-        </w:rPr>
-        <w:t xml:space="preserve">::: {.ex formatGloss=true}</w:t>
-      </w:r>
-      <w:r>
-        <w:br/>
-      </w:r>
-      <w:r>
-        <w:rPr>
-          <w:rStyle w:val="VerbatimChar"/>
-        </w:rPr>
-        <w:t xml:space="preserve">Completely superfluous preamble, but it works ...</w:t>
-      </w:r>
-      <w:r>
-        <w:br/>
-      </w:r>
-      <w:r>
-        <w:br/>
-      </w:r>
-      <w:r>
-        <w:rPr>
-          <w:rStyle w:val="VerbatimChar"/>
-        </w:rPr>
-        <w:t xml:space="preserve">a. Mixing single line examples with interlinear examples.</w:t>
-      </w:r>
-      <w:r>
-        <w:br/>
-      </w:r>
-      <w:r>
-        <w:rPr>
-          <w:rStyle w:val="VerbatimChar"/>
-        </w:rPr>
-        <w:t xml:space="preserve">a. This is of course highly unusal.</w:t>
-      </w:r>
-      <w:r>
-        <w:br/>
-      </w:r>
-      <w:r>
-        <w:rPr>
-          <w:rStyle w:val="VerbatimChar"/>
-        </w:rPr>
-        <w:t xml:space="preserve">Just for this example, let's add some extra material in this example.</w:t>
-      </w:r>
-      <w:r>
-        <w:br/>
-      </w:r>
-      <w:r>
-        <w:br/>
-      </w:r>
-      <w:r>
-        <w:rPr>
-          <w:rStyle w:val="VerbatimChar"/>
-        </w:rPr>
-        <w:t xml:space="preserve">a.</w:t>
-      </w:r>
-      <w:r>
-        <w:br/>
-      </w:r>
-      <w:r>
-        <w:rPr>
-          <w:rStyle w:val="VerbatimChar"/>
-        </w:rPr>
-        <w:t xml:space="preserve">| Dutch (Germanic) Note the grammaticality judgement!</w:t>
-      </w:r>
-      <w:r>
-        <w:br/>
-      </w:r>
-      <w:r>
-        <w:rPr>
-          <w:rStyle w:val="VerbatimChar"/>
-        </w:rPr>
-        <w:t xml:space="preserve">| ^^:–)^ Deze zin is (dit\ is&amp;nbsp;test) nederlands.</w:t>
-      </w:r>
-      <w:r>
-        <w:br/>
-      </w:r>
-      <w:r>
-        <w:rPr>
-          <w:rStyle w:val="VerbatimChar"/>
-        </w:rPr>
-        <w:t xml:space="preserve">| DEM sentence AUX ~ dutch.</w:t>
-      </w:r>
-      <w:r>
-        <w:br/>
-      </w:r>
-      <w:r>
-        <w:rPr>
-          <w:rStyle w:val="VerbatimChar"/>
-        </w:rPr>
-        <w:t xml:space="preserve">| This sentence is dutch.</w:t>
-      </w:r>
-      <w:r>
-        <w:br/>
-      </w:r>
-      <w:r>
-        <w:br/>
-      </w:r>
-      <w:r>
-        <w:rPr>
-          <w:rStyle w:val="VerbatimChar"/>
-        </w:rPr>
-        <w:t xml:space="preserve">b.</w:t>
-      </w:r>
-      <w:r>
-        <w:br/>
-      </w:r>
-      <w:r>
-        <w:rPr>
-          <w:rStyle w:val="VerbatimChar"/>
-        </w:rPr>
-        <w:t xml:space="preserve">|</w:t>
-      </w:r>
-      <w:r>
-        <w:br/>
-      </w:r>
-      <w:r>
-        <w:rPr>
-          <w:rStyle w:val="VerbatimChar"/>
-        </w:rPr>
-        <w:t xml:space="preserve">| Deze tweede zin heeft geen header.</w:t>
-      </w:r>
-      <w:r>
-        <w:br/>
-      </w:r>
-      <w:r>
-        <w:rPr>
-          <w:rStyle w:val="VerbatimChar"/>
-        </w:rPr>
-        <w:t xml:space="preserve">| DEM second sentence have.3SG.PRES no header.</w:t>
-      </w:r>
-      <w:r>
-        <w:br/>
-      </w:r>
-      <w:r>
-        <w:rPr>
-          <w:rStyle w:val="VerbatimChar"/>
-        </w:rPr>
-        <w:t xml:space="preserve">| This second sentence does not have a header.</w:t>
-      </w:r>
-      <w:r>
-        <w:br/>
-      </w:r>
-      <w:r>
-        <w:rPr>
-          <w:rStyle w:val="VerbatimChar"/>
-        </w:rPr>
-        <w:t xml:space="preserve">:::</w:t>
-      </w:r>
-    </w:p>
     <w:bookmarkStart w:id="40" w:name="ex:4.10"/>
     <w:tbl>
       <w:tblPr>
@@ -4013,6 +3552,520 @@
             </w:pPr>
             <w:r>
               <w:t xml:space="preserve">(4.10)</w:t>
+            </w:r>
+          </w:p>
+        </w:tc>
+        <w:tc>
+          <w:p>
+            <w:pPr>
+              <w:pStyle w:val="Compact"/>
+              <w:jc w:val="left"/>
+            </w:pPr>
+            <w:r>
+              <w:t xml:space="preserve">Dutch (Germanic)</w:t>
+            </w:r>
+          </w:p>
+        </w:tc>
+        <w:tc>
+          <w:p/>
+        </w:tc>
+        <w:tc>
+          <w:p/>
+        </w:tc>
+        <w:tc>
+          <w:p/>
+        </w:tc>
+        <w:tc>
+          <w:p/>
+        </w:tc>
+        <w:tc>
+          <w:p/>
+        </w:tc>
+      </w:tr>
+      <w:tr>
+        <w:tc>
+          <w:p/>
+        </w:tc>
+        <w:tc>
+          <w:p>
+            <w:pPr>
+              <w:pStyle w:val="Compact"/>
+              <w:jc w:val="left"/>
+            </w:pPr>
+            <w:r>
+              <w:rPr>
+                <w:iCs/>
+                <w:i/>
+              </w:rPr>
+              <w:t xml:space="preserve">Deze</w:t>
+            </w:r>
+          </w:p>
+        </w:tc>
+        <w:tc>
+          <w:p>
+            <w:pPr>
+              <w:pStyle w:val="Compact"/>
+              <w:jc w:val="left"/>
+            </w:pPr>
+            <w:r>
+              <w:rPr>
+                <w:iCs/>
+                <w:i/>
+              </w:rPr>
+              <w:t xml:space="preserve">zin</w:t>
+            </w:r>
+          </w:p>
+        </w:tc>
+        <w:tc>
+          <w:p>
+            <w:pPr>
+              <w:pStyle w:val="Compact"/>
+              <w:jc w:val="left"/>
+            </w:pPr>
+            <w:r>
+              <w:rPr>
+                <w:iCs/>
+                <w:i/>
+              </w:rPr>
+              <w:t xml:space="preserve">is</w:t>
+            </w:r>
+          </w:p>
+        </w:tc>
+        <w:tc>
+          <w:p>
+            <w:pPr>
+              <w:pStyle w:val="Compact"/>
+              <w:jc w:val="left"/>
+            </w:pPr>
+            <w:r>
+              <w:rPr>
+                <w:iCs/>
+                <w:i/>
+              </w:rPr>
+              <w:t xml:space="preserve">in</w:t>
+            </w:r>
+          </w:p>
+        </w:tc>
+        <w:tc>
+          <w:p>
+            <w:pPr>
+              <w:pStyle w:val="Compact"/>
+              <w:jc w:val="left"/>
+            </w:pPr>
+            <w:r>
+              <w:rPr>
+                <w:iCs/>
+                <w:i/>
+              </w:rPr>
+              <w:t xml:space="preserve">het</w:t>
+            </w:r>
+          </w:p>
+        </w:tc>
+        <w:tc>
+          <w:p>
+            <w:pPr>
+              <w:pStyle w:val="Compact"/>
+              <w:jc w:val="left"/>
+            </w:pPr>
+            <w:r>
+              <w:rPr>
+                <w:iCs/>
+                <w:i/>
+              </w:rPr>
+              <w:t xml:space="preserve">nederlands.</w:t>
+            </w:r>
+          </w:p>
+        </w:tc>
+      </w:tr>
+      <w:tr>
+        <w:tc>
+          <w:p/>
+        </w:tc>
+        <w:tc>
+          <w:p>
+            <w:pPr>
+              <w:pStyle w:val="Compact"/>
+              <w:jc w:val="left"/>
+            </w:pPr>
+            <w:r>
+              <w:rPr>
+                <w:smallCaps/>
+              </w:rPr>
+              <w:t xml:space="preserve">dem</w:t>
+            </w:r>
+          </w:p>
+        </w:tc>
+        <w:tc>
+          <w:p>
+            <w:pPr>
+              <w:pStyle w:val="Compact"/>
+              <w:jc w:val="left"/>
+            </w:pPr>
+            <w:r>
+              <w:t xml:space="preserve">sentence</w:t>
+            </w:r>
+          </w:p>
+        </w:tc>
+        <w:tc>
+          <w:p>
+            <w:pPr>
+              <w:pStyle w:val="Compact"/>
+              <w:jc w:val="left"/>
+            </w:pPr>
+            <w:r>
+              <w:rPr>
+                <w:smallCaps/>
+              </w:rPr>
+              <w:t xml:space="preserve">aux</w:t>
+            </w:r>
+          </w:p>
+        </w:tc>
+        <w:tc>
+          <w:p>
+            <w:pPr>
+              <w:pStyle w:val="Compact"/>
+              <w:jc w:val="left"/>
+            </w:pPr>
+            <w:r>
+              <w:t xml:space="preserve">in</w:t>
+            </w:r>
+          </w:p>
+        </w:tc>
+        <w:tc>
+          <w:p>
+            <w:pPr>
+              <w:pStyle w:val="Compact"/>
+              <w:jc w:val="left"/>
+            </w:pPr>
+            <w:r>
+              <w:rPr>
+                <w:smallCaps/>
+              </w:rPr>
+              <w:t xml:space="preserve">det</w:t>
+            </w:r>
+          </w:p>
+        </w:tc>
+        <w:tc>
+          <w:p>
+            <w:pPr>
+              <w:pStyle w:val="Compact"/>
+              <w:jc w:val="left"/>
+            </w:pPr>
+            <w:r>
+              <w:t xml:space="preserve">dutch.</w:t>
+            </w:r>
+          </w:p>
+        </w:tc>
+      </w:tr>
+      <w:tr>
+        <w:tc>
+          <w:p/>
+        </w:tc>
+        <w:tc>
+          <w:p>
+            <w:pPr>
+              <w:pStyle w:val="Compact"/>
+              <w:jc w:val="left"/>
+            </w:pPr>
+            <w:r>
+              <w:t xml:space="preserve">‘</w:t>
+            </w:r>
+            <w:r>
+              <w:t xml:space="preserve">This sentence is dutch.</w:t>
+            </w:r>
+            <w:r>
+              <w:t xml:space="preserve">’</w:t>
+            </w:r>
+          </w:p>
+        </w:tc>
+        <w:tc>
+          <w:p/>
+        </w:tc>
+        <w:tc>
+          <w:p/>
+        </w:tc>
+        <w:tc>
+          <w:p/>
+        </w:tc>
+        <w:tc>
+          <w:p/>
+        </w:tc>
+        <w:tc>
+          <w:p/>
+        </w:tc>
+      </w:tr>
+    </w:tbl>
+    <w:bookmarkEnd w:id="40"/>
+    <w:p>
+      <w:pPr>
+        <w:pStyle w:val="BodyText"/>
+      </w:pPr>
+      <w:r>
+        <w:t xml:space="preserve">The results of such formatting will not always work, but it seems to be</w:t>
+      </w:r>
+      <w:r>
+        <w:t xml:space="preserve"> </w:t>
+      </w:r>
+      <w:r>
+        <w:t xml:space="preserve">quite robust in my testing. The next example brings everything together:</w:t>
+      </w:r>
+    </w:p>
+    <w:p>
+      <w:pPr>
+        <w:numPr>
+          <w:ilvl w:val="0"/>
+          <w:numId w:val="1005"/>
+        </w:numPr>
+        <w:pStyle w:val="Compact"/>
+      </w:pPr>
+      <w:r>
+        <w:t xml:space="preserve">a preamble,</w:t>
+      </w:r>
+    </w:p>
+    <w:p>
+      <w:pPr>
+        <w:numPr>
+          <w:ilvl w:val="0"/>
+          <w:numId w:val="1005"/>
+        </w:numPr>
+        <w:pStyle w:val="Compact"/>
+      </w:pPr>
+      <w:r>
+        <w:t xml:space="preserve">labels, both for single lines and for interlinear examples,</w:t>
+      </w:r>
+    </w:p>
+    <w:p>
+      <w:pPr>
+        <w:numPr>
+          <w:ilvl w:val="0"/>
+          <w:numId w:val="1005"/>
+        </w:numPr>
+        <w:pStyle w:val="Compact"/>
+      </w:pPr>
+      <w:r>
+        <w:t xml:space="preserve">interlinear examples start on a new line immediately after the</w:t>
+      </w:r>
+      <w:r>
+        <w:t xml:space="preserve"> </w:t>
+      </w:r>
+      <w:r>
+        <w:t xml:space="preserve">letter-label,</w:t>
+      </w:r>
+    </w:p>
+    <w:p>
+      <w:pPr>
+        <w:numPr>
+          <w:ilvl w:val="0"/>
+          <w:numId w:val="1005"/>
+        </w:numPr>
+        <w:pStyle w:val="Compact"/>
+      </w:pPr>
+      <w:r>
+        <w:t xml:space="preserve">grammaticality judgements with proper alignment,</w:t>
+      </w:r>
+    </w:p>
+    <w:p>
+      <w:pPr>
+        <w:numPr>
+          <w:ilvl w:val="0"/>
+          <w:numId w:val="1005"/>
+        </w:numPr>
+        <w:pStyle w:val="Compact"/>
+      </w:pPr>
+      <w:r>
+        <w:t xml:space="preserve">when the header of an interlinear example is left out, everything is</w:t>
+      </w:r>
+      <w:r>
+        <w:t xml:space="preserve"> </w:t>
+      </w:r>
+      <w:r>
+        <w:t xml:space="preserve">shifted up,</w:t>
+      </w:r>
+    </w:p>
+    <w:p>
+      <w:pPr>
+        <w:numPr>
+          <w:ilvl w:val="0"/>
+          <w:numId w:val="1005"/>
+        </w:numPr>
+        <w:pStyle w:val="Compact"/>
+      </w:pPr>
+      <w:r>
+        <w:t xml:space="preserve">The formatting of the interlinear is harmonised.</w:t>
+      </w:r>
+    </w:p>
+    <w:p>
+      <w:pPr>
+        <w:pStyle w:val="SourceCode"/>
+      </w:pPr>
+      <w:r>
+        <w:rPr>
+          <w:rStyle w:val="VerbatimChar"/>
+        </w:rPr>
+        <w:t xml:space="preserve">::: {.ex formatGloss=true}</w:t>
+      </w:r>
+      <w:r>
+        <w:br/>
+      </w:r>
+      <w:r>
+        <w:rPr>
+          <w:rStyle w:val="VerbatimChar"/>
+        </w:rPr>
+        <w:t xml:space="preserve">Completely superfluous preamble, but it works ...</w:t>
+      </w:r>
+      <w:r>
+        <w:br/>
+      </w:r>
+      <w:r>
+        <w:br/>
+      </w:r>
+      <w:r>
+        <w:rPr>
+          <w:rStyle w:val="VerbatimChar"/>
+        </w:rPr>
+        <w:t xml:space="preserve">a. Mixing single line examples with interlinear examples.</w:t>
+      </w:r>
+      <w:r>
+        <w:br/>
+      </w:r>
+      <w:r>
+        <w:rPr>
+          <w:rStyle w:val="VerbatimChar"/>
+        </w:rPr>
+        <w:t xml:space="preserve">a. This is of course highly unusal.</w:t>
+      </w:r>
+      <w:r>
+        <w:br/>
+      </w:r>
+      <w:r>
+        <w:rPr>
+          <w:rStyle w:val="VerbatimChar"/>
+        </w:rPr>
+        <w:t xml:space="preserve">Just for this example, let's add some extra material in this example.</w:t>
+      </w:r>
+      <w:r>
+        <w:br/>
+      </w:r>
+      <w:r>
+        <w:br/>
+      </w:r>
+      <w:r>
+        <w:rPr>
+          <w:rStyle w:val="VerbatimChar"/>
+        </w:rPr>
+        <w:t xml:space="preserve">a.</w:t>
+      </w:r>
+      <w:r>
+        <w:br/>
+      </w:r>
+      <w:r>
+        <w:rPr>
+          <w:rStyle w:val="VerbatimChar"/>
+        </w:rPr>
+        <w:t xml:space="preserve">| Dutch (Germanic) Note the grammaticality judgement!</w:t>
+      </w:r>
+      <w:r>
+        <w:br/>
+      </w:r>
+      <w:r>
+        <w:rPr>
+          <w:rStyle w:val="VerbatimChar"/>
+        </w:rPr>
+        <w:t xml:space="preserve">| ^^:–)^ Deze zin is (dit\ is&amp;nbsp;test) nederlands.</w:t>
+      </w:r>
+      <w:r>
+        <w:br/>
+      </w:r>
+      <w:r>
+        <w:rPr>
+          <w:rStyle w:val="VerbatimChar"/>
+        </w:rPr>
+        <w:t xml:space="preserve">| DEM sentence AUX ~ dutch.</w:t>
+      </w:r>
+      <w:r>
+        <w:br/>
+      </w:r>
+      <w:r>
+        <w:rPr>
+          <w:rStyle w:val="VerbatimChar"/>
+        </w:rPr>
+        <w:t xml:space="preserve">| This sentence is dutch.</w:t>
+      </w:r>
+      <w:r>
+        <w:br/>
+      </w:r>
+      <w:r>
+        <w:br/>
+      </w:r>
+      <w:r>
+        <w:rPr>
+          <w:rStyle w:val="VerbatimChar"/>
+        </w:rPr>
+        <w:t xml:space="preserve">b.</w:t>
+      </w:r>
+      <w:r>
+        <w:br/>
+      </w:r>
+      <w:r>
+        <w:rPr>
+          <w:rStyle w:val="VerbatimChar"/>
+        </w:rPr>
+        <w:t xml:space="preserve">|</w:t>
+      </w:r>
+      <w:r>
+        <w:br/>
+      </w:r>
+      <w:r>
+        <w:rPr>
+          <w:rStyle w:val="VerbatimChar"/>
+        </w:rPr>
+        <w:t xml:space="preserve">| Deze tweede zin heeft geen header.</w:t>
+      </w:r>
+      <w:r>
+        <w:br/>
+      </w:r>
+      <w:r>
+        <w:rPr>
+          <w:rStyle w:val="VerbatimChar"/>
+        </w:rPr>
+        <w:t xml:space="preserve">| DEM second sentence have.3SG.PRES no header.</w:t>
+      </w:r>
+      <w:r>
+        <w:br/>
+      </w:r>
+      <w:r>
+        <w:rPr>
+          <w:rStyle w:val="VerbatimChar"/>
+        </w:rPr>
+        <w:t xml:space="preserve">| This second sentence does not have a header.</w:t>
+      </w:r>
+      <w:r>
+        <w:br/>
+      </w:r>
+      <w:r>
+        <w:rPr>
+          <w:rStyle w:val="VerbatimChar"/>
+        </w:rPr>
+        <w:t xml:space="preserve">:::</w:t>
+      </w:r>
+    </w:p>
+    <w:bookmarkStart w:id="41" w:name="ex:4.11"/>
+    <w:tbl>
+      <w:tblPr>
+        <w:tblStyle w:val="Table"/>
+        <w:tblW w:type="pct" w:w="0.0"/>
+        <w:tblLook w:firstRow="0" w:lastRow="0" w:firstColumn="0" w:lastColumn="0" w:noHBand="0" w:noVBand="0" w:val="0000"/>
+      </w:tblPr>
+      <w:tblGrid/>
+      <w:tr>
+        <w:tc>
+          <w:p>
+            <w:pPr>
+              <w:pStyle w:val="Compact"/>
+              <w:jc w:val="left"/>
+            </w:pPr>
+            <w:r>
+              <w:t xml:space="preserve">(4.11)</w:t>
             </w:r>
           </w:p>
         </w:tc>
@@ -4638,9 +4691,9 @@
         </w:tc>
       </w:tr>
     </w:tbl>
-    <w:bookmarkEnd w:id="40"/>
     <w:bookmarkEnd w:id="41"/>
-    <w:bookmarkStart w:id="45" w:name="cross-referencing-examples"/>
+    <w:bookmarkEnd w:id="42"/>
+    <w:bookmarkStart w:id="46" w:name="cross-referencing-examples"/>
     <w:p>
       <w:pPr>
         <w:pStyle w:val="Heading2"/>
@@ -4745,7 +4798,7 @@
           <w:rPr>
             <w:rStyle w:val="Hyperlink"/>
           </w:rPr>
-          <w:t xml:space="preserve">(4.11)</w:t>
+          <w:t xml:space="preserve">(4.12)</w:t>
         </w:r>
       </w:hyperlink>
       <w:r>
@@ -4814,7 +4867,7 @@
         <w:t xml:space="preserve">:::</w:t>
       </w:r>
     </w:p>
-    <w:bookmarkStart w:id="42" w:name="ex:4.11"/>
+    <w:bookmarkStart w:id="43" w:name="ex:4.12"/>
     <w:tbl>
       <w:tblPr>
         <w:tblStyle w:val="Table"/>
@@ -4830,7 +4883,7 @@
               <w:jc w:val="left"/>
             </w:pPr>
             <w:r>
-              <w:t xml:space="preserve">(4.11)</w:t>
+              <w:t xml:space="preserve">(4.12)</w:t>
             </w:r>
           </w:p>
         </w:tc>
@@ -4847,7 +4900,7 @@
         </w:tc>
       </w:tr>
     </w:tbl>
-    <w:bookmarkEnd w:id="42"/>
+    <w:bookmarkEnd w:id="43"/>
     <w:p>
       <w:pPr>
         <w:pStyle w:val="BodyText"/>
@@ -4923,7 +4976,7 @@
           <w:rPr>
             <w:rStyle w:val="Hyperlink"/>
           </w:rPr>
-          <w:t xml:space="preserve">(4.11)</w:t>
+          <w:t xml:space="preserve">(4.12)</w:t>
         </w:r>
       </w:hyperlink>
       <w:r>
@@ -5001,12 +5054,12 @@
       <w:r>
         <w:t xml:space="preserve"> </w:t>
       </w:r>
-      <w:hyperlink w:anchor="ex:4.4">
+      <w:hyperlink w:anchor="ex:4.5">
         <w:r>
           <w:rPr>
             <w:rStyle w:val="Hyperlink"/>
           </w:rPr>
-          <w:t xml:space="preserve">(4.4)</w:t>
+          <w:t xml:space="preserve">(4.5)</w:t>
         </w:r>
       </w:hyperlink>
       <w:r>
@@ -5083,12 +5136,12 @@
       <w:r>
         <w:t xml:space="preserve"> </w:t>
       </w:r>
-      <w:hyperlink w:anchor="ex:4.10">
+      <w:hyperlink w:anchor="ex:4.11">
         <w:r>
           <w:rPr>
             <w:rStyle w:val="Hyperlink"/>
           </w:rPr>
-          <w:t xml:space="preserve">(4.10 c)</w:t>
+          <w:t xml:space="preserve">(4.11 c)</w:t>
         </w:r>
       </w:hyperlink>
       <w:r>
@@ -5148,12 +5201,12 @@
       <w:r>
         <w:t xml:space="preserve"> </w:t>
       </w:r>
-      <w:hyperlink w:anchor="ex:4.10">
+      <w:hyperlink w:anchor="ex:4.11">
         <w:r>
           <w:rPr>
             <w:rStyle w:val="Hyperlink"/>
           </w:rPr>
-          <w:t xml:space="preserve">(4.10 haAl0)</w:t>
+          <w:t xml:space="preserve">(4.11 haAl0)</w:t>
         </w:r>
       </w:hyperlink>
       <w:r>
@@ -5248,7 +5301,7 @@
       <w:r>
         <w:t xml:space="preserve"> </w:t>
       </w:r>
-      <w:hyperlink r:id="rId43">
+      <w:hyperlink r:id="rId44">
         <w:r>
           <w:rPr>
             <w:rStyle w:val="Hyperlink"/>
@@ -5441,7 +5494,7 @@
       <w:r>
         <w:t xml:space="preserve"> </w:t>
       </w:r>
-      <w:hyperlink r:id="rId44">
+      <w:hyperlink r:id="rId45">
         <w:r>
           <w:rPr>
             <w:rStyle w:val="Hyperlink"/>
@@ -5462,8 +5515,8 @@
         <w:t xml:space="preserve">practical mechanism to add such numbering).</w:t>
       </w:r>
     </w:p>
-    <w:bookmarkEnd w:id="45"/>
-    <w:bookmarkStart w:id="50" w:name="options-of-pandoc-ling"/>
+    <w:bookmarkEnd w:id="46"/>
+    <w:bookmarkStart w:id="51" w:name="options-of-pandoc-ling"/>
     <w:p>
       <w:pPr>
         <w:pStyle w:val="Heading2"/>
@@ -5490,7 +5543,7 @@
         <w:t xml:space="preserve">pandoc-ling</w:t>
       </w:r>
     </w:p>
-    <w:bookmarkStart w:id="47" w:name="global-options"/>
+    <w:bookmarkStart w:id="48" w:name="global-options"/>
     <w:p>
       <w:pPr>
         <w:pStyle w:val="Heading3"/>
@@ -5536,7 +5589,7 @@
       <w:r>
         <w:t xml:space="preserve"> </w:t>
       </w:r>
-      <w:hyperlink r:id="rId46">
+      <w:hyperlink r:id="rId47">
         <w:r>
           <w:rPr>
             <w:rStyle w:val="Hyperlink"/>
@@ -6199,8 +6252,8 @@
         <w:t xml:space="preserve">have artefacts or errors.</w:t>
       </w:r>
     </w:p>
-    <w:bookmarkEnd w:id="47"/>
-    <w:bookmarkStart w:id="49" w:name="local-options"/>
+    <w:bookmarkEnd w:id="48"/>
+    <w:bookmarkStart w:id="50" w:name="local-options"/>
     <w:p>
       <w:pPr>
         <w:pStyle w:val="Heading3"/>
@@ -6380,7 +6433,7 @@
         <w:t xml:space="preserve">:::</w:t>
       </w:r>
     </w:p>
-    <w:bookmarkStart w:id="48" w:name="ex:4.12"/>
+    <w:bookmarkStart w:id="49" w:name="ex:4.13"/>
     <w:tbl>
       <w:tblPr>
         <w:tblStyle w:val="Table"/>
@@ -6396,7 +6449,7 @@
               <w:jc w:val="left"/>
             </w:pPr>
             <w:r>
-              <w:t xml:space="preserve">(4.12)</w:t>
+              <w:t xml:space="preserve">(4.13)</w:t>
             </w:r>
           </w:p>
         </w:tc>
@@ -6487,10 +6540,10 @@
         </w:tc>
       </w:tr>
     </w:tbl>
-    <w:bookmarkEnd w:id="48"/>
     <w:bookmarkEnd w:id="49"/>
     <w:bookmarkEnd w:id="50"/>
-    <w:bookmarkStart w:id="54" w:name="issues-with-pandoc-ling"/>
+    <w:bookmarkEnd w:id="51"/>
+    <w:bookmarkStart w:id="55" w:name="issues-with-pandoc-ling"/>
     <w:p>
       <w:pPr>
         <w:pStyle w:val="Heading2"/>
@@ -6622,7 +6675,7 @@
       <w:r>
         <w:t xml:space="preserve"> </w:t>
       </w:r>
-      <w:hyperlink r:id="rId51">
+      <w:hyperlink r:id="rId52">
         <w:r>
           <w:rPr>
             <w:rStyle w:val="VerbatimChar"/>
@@ -6756,7 +6809,7 @@
       <w:r>
         <w:t xml:space="preserve"> </w:t>
       </w:r>
-      <w:hyperlink r:id="rId52">
+      <w:hyperlink r:id="rId53">
         <w:r>
           <w:rPr>
             <w:rStyle w:val="Hyperlink"/>
@@ -6884,7 +6937,7 @@
       <w:r>
         <w:t xml:space="preserve"> </w:t>
       </w:r>
-      <w:hyperlink r:id="rId53">
+      <w:hyperlink r:id="rId54">
         <w:r>
           <w:rPr>
             <w:rStyle w:val="VerbatimChar"/>
@@ -6974,8 +7027,8 @@
         <w:t xml:space="preserve">.</w:t>
       </w:r>
     </w:p>
-    <w:bookmarkEnd w:id="54"/>
-    <w:bookmarkStart w:id="55" w:name="a-note-on-latex-conversion"/>
+    <w:bookmarkEnd w:id="55"/>
+    <w:bookmarkStart w:id="56" w:name="a-note-on-latex-conversion"/>
     <w:p>
       <w:pPr>
         <w:pStyle w:val="Heading2"/>
@@ -7133,8 +7186,8 @@
         <w:t xml:space="preserve">packages.</w:t>
       </w:r>
     </w:p>
-    <w:bookmarkEnd w:id="55"/>
-    <w:bookmarkStart w:id="57" w:name="a-note-on-implementation"/>
+    <w:bookmarkEnd w:id="56"/>
+    <w:bookmarkStart w:id="58" w:name="a-note-on-implementation"/>
     <w:p>
       <w:pPr>
         <w:pStyle w:val="Heading2"/>
@@ -7340,7 +7393,7 @@
       <w:r>
         <w:t xml:space="preserve"> </w:t>
       </w:r>
-      <w:hyperlink r:id="rId56">
+      <w:hyperlink r:id="rId57">
         <w:r>
           <w:rPr>
             <w:rStyle w:val="Hyperlink"/>
@@ -7442,8 +7495,8 @@
         <w:t xml:space="preserve">confusing to combine both.</w:t>
       </w:r>
     </w:p>
-    <w:bookmarkEnd w:id="57"/>
     <w:bookmarkEnd w:id="58"/>
+    <w:bookmarkEnd w:id="59"/>
     <w:sectPr/>
   </w:body>
 </w:document>

</xml_diff>

<commit_message>
add bullet list option
</commit_message>
<xml_diff>
--- a/tests/readme.docx
+++ b/tests/readme.docx
@@ -1236,7 +1236,7 @@
       </w:r>
     </w:p>
     <w:bookmarkEnd w:id="28"/>
-    <w:bookmarkStart w:id="59" w:name="introducing-pandoc-ling"/>
+    <w:bookmarkStart w:id="60" w:name="introducing-pandoc-ling"/>
     <w:p>
       <w:pPr>
         <w:pStyle w:val="Heading1"/>
@@ -2909,7 +2909,7 @@
     </w:tbl>
     <w:bookmarkEnd w:id="36"/>
     <w:bookmarkEnd w:id="37"/>
-    <w:bookmarkStart w:id="42" w:name="interlinear-examples"/>
+    <w:bookmarkStart w:id="43" w:name="interlinear-examples"/>
     <w:p>
       <w:pPr>
         <w:pStyle w:val="Heading2"/>
@@ -4721,150 +4721,24 @@
       </w:tr>
     </w:tbl>
     <w:bookmarkEnd w:id="41"/>
-    <w:bookmarkEnd w:id="42"/>
-    <w:bookmarkStart w:id="46" w:name="cross-referencing-examples"/>
-    <w:p>
-      <w:pPr>
-        <w:pStyle w:val="Heading2"/>
-      </w:pPr>
-      <w:r>
-        <w:rPr>
-          <w:rStyle w:val="SectionNumber"/>
-        </w:rPr>
-        <w:t xml:space="preserve">4.3</w:t>
-      </w:r>
-      <w:r>
-        <w:tab/>
-      </w:r>
-      <w:r>
-        <w:t xml:space="preserve">Cross-referencing examples</w:t>
-      </w:r>
-    </w:p>
-    <w:p>
-      <w:pPr>
-        <w:pStyle w:val="FirstParagraph"/>
-      </w:pPr>
-      <w:r>
-        <w:t xml:space="preserve">The examples are automatically numbered by</w:t>
-      </w:r>
-      <w:r>
-        <w:t xml:space="preserve"> </w:t>
-      </w:r>
-      <w:r>
-        <w:rPr>
-          <w:rStyle w:val="VerbatimChar"/>
-        </w:rPr>
-        <w:t xml:space="preserve">pandoc-ling</w:t>
-      </w:r>
-      <w:r>
-        <w:t xml:space="preserve">.</w:t>
-      </w:r>
-      <w:r>
-        <w:t xml:space="preserve"> </w:t>
-      </w:r>
-      <w:r>
-        <w:t xml:space="preserve">Cross-references to examples inside a document can be made by using the</w:t>
-      </w:r>
-      <w:r>
-        <w:t xml:space="preserve"> </w:t>
-      </w:r>
-      <w:r>
-        <w:rPr>
-          <w:rStyle w:val="VerbatimChar"/>
-        </w:rPr>
-        <w:t xml:space="preserve">[@ID]</w:t>
-      </w:r>
-      <w:r>
-        <w:t xml:space="preserve"> </w:t>
-      </w:r>
-      <w:r>
-        <w:t xml:space="preserve">format (used by Pandoc for citations). When an example has an</w:t>
-      </w:r>
-      <w:r>
-        <w:t xml:space="preserve"> </w:t>
-      </w:r>
-      <w:r>
-        <w:t xml:space="preserve">explicit identifier (like</w:t>
-      </w:r>
-      <w:r>
-        <w:t xml:space="preserve"> </w:t>
-      </w:r>
-      <w:r>
-        <w:rPr>
-          <w:rStyle w:val="VerbatimChar"/>
-        </w:rPr>
-        <w:t xml:space="preserve">#test</w:t>
-      </w:r>
-      <w:r>
-        <w:t xml:space="preserve"> </w:t>
-      </w:r>
-      <w:r>
-        <w:t xml:space="preserve">in the next example), then a reference</w:t>
-      </w:r>
-      <w:r>
-        <w:t xml:space="preserve"> </w:t>
-      </w:r>
-      <w:r>
-        <w:t xml:space="preserve">can be made to this example with</w:t>
-      </w:r>
-      <w:r>
-        <w:t xml:space="preserve"> </w:t>
-      </w:r>
-      <w:r>
-        <w:rPr>
-          <w:rStyle w:val="VerbatimChar"/>
-        </w:rPr>
-        <w:t xml:space="preserve">[@test]</w:t>
-      </w:r>
-      <w:r>
-        <w:t xml:space="preserve">, leading to</w:t>
-      </w:r>
-      <w:r>
-        <w:t xml:space="preserve"> </w:t>
-      </w:r>
-      <w:hyperlink w:anchor="test">
-        <w:r>
-          <w:rPr>
-            <w:rStyle w:val="Hyperlink"/>
-          </w:rPr>
-          <w:t xml:space="preserve">(4.12)</w:t>
-        </w:r>
-      </w:hyperlink>
-      <w:r>
-        <w:t xml:space="preserve"> </w:t>
-      </w:r>
-      <w:r>
-        <w:t xml:space="preserve">when</w:t>
-      </w:r>
-      <w:r>
-        <w:t xml:space="preserve"> </w:t>
-      </w:r>
-      <w:r>
-        <w:t xml:space="preserve">formatted (note that the formatting does not work on the github website.</w:t>
-      </w:r>
-      <w:r>
-        <w:t xml:space="preserve"> </w:t>
-      </w:r>
-      <w:r>
-        <w:t xml:space="preserve">Please check the</w:t>
-      </w:r>
-      <w:r>
-        <w:t xml:space="preserve"> </w:t>
-      </w:r>
-      <w:r>
-        <w:t xml:space="preserve">‘</w:t>
-      </w:r>
-      <w:r>
-        <w:t xml:space="preserve">tests</w:t>
-      </w:r>
-      <w:r>
-        <w:t xml:space="preserve">’</w:t>
-      </w:r>
-      <w:r>
-        <w:t xml:space="preserve"> </w:t>
-      </w:r>
-      <w:r>
-        <w:t xml:space="preserve">subdirectory).</w:t>
+    <w:p>
+      <w:pPr>
+        <w:pStyle w:val="BodyText"/>
+      </w:pPr>
+      <w:r>
+        <w:t xml:space="preserve">For the lazy writers among us, it is also possible to use a simple</w:t>
+      </w:r>
+      <w:r>
+        <w:t xml:space="preserve"> </w:t>
+      </w:r>
+      <w:r>
+        <w:t xml:space="preserve">bullet list instead of a labelled list. Note that the listed elements</w:t>
+      </w:r>
+      <w:r>
+        <w:t xml:space="preserve"> </w:t>
+      </w:r>
+      <w:r>
+        <w:t xml:space="preserve">will still be formatted as a labelled list.</w:t>
       </w:r>
     </w:p>
     <w:p>
@@ -4875,7 +4749,7 @@
         <w:rPr>
           <w:rStyle w:val="VerbatimChar"/>
         </w:rPr>
-        <w:t xml:space="preserve">::: {#test .ex}</w:t>
+        <w:t xml:space="preserve">:::ex</w:t>
       </w:r>
       <w:r>
         <w:br/>
@@ -4884,7 +4758,7 @@
         <w:rPr>
           <w:rStyle w:val="VerbatimChar"/>
         </w:rPr>
-        <w:t xml:space="preserve">This is a test</w:t>
+        <w:t xml:space="preserve">- This is a lazy example.</w:t>
       </w:r>
       <w:r>
         <w:br/>
@@ -4893,10 +4767,19 @@
         <w:rPr>
           <w:rStyle w:val="VerbatimChar"/>
         </w:rPr>
+        <w:t xml:space="preserve">- ^* It should return letters at the start just as before.</w:t>
+      </w:r>
+      <w:r>
+        <w:br/>
+      </w:r>
+      <w:r>
+        <w:rPr>
+          <w:rStyle w:val="VerbatimChar"/>
+        </w:rPr>
         <w:t xml:space="preserve">:::</w:t>
       </w:r>
     </w:p>
-    <w:bookmarkStart w:id="43" w:name="ex:4.12"/>
+    <w:bookmarkStart w:id="42" w:name="ex:4.12"/>
     <w:tbl>
       <w:tblPr>
         <w:tblStyle w:val="Table"/>
@@ -4923,79 +4806,162 @@
               <w:jc w:val="left"/>
             </w:pPr>
             <w:r>
-              <w:t xml:space="preserve">This is a test</w:t>
+              <w:t xml:space="preserve">a.</w:t>
+            </w:r>
+          </w:p>
+        </w:tc>
+        <w:tc>
+          <w:p/>
+        </w:tc>
+        <w:tc>
+          <w:p>
+            <w:pPr>
+              <w:pStyle w:val="Compact"/>
+              <w:jc w:val="left"/>
+            </w:pPr>
+            <w:r>
+              <w:t xml:space="preserve">This is a lazy example.</w:t>
+            </w:r>
+          </w:p>
+        </w:tc>
+      </w:tr>
+      <w:tr>
+        <w:tc>
+          <w:p/>
+        </w:tc>
+        <w:tc>
+          <w:p>
+            <w:pPr>
+              <w:pStyle w:val="Compact"/>
+              <w:jc w:val="left"/>
+            </w:pPr>
+            <w:r>
+              <w:t xml:space="preserve">b.</w:t>
+            </w:r>
+          </w:p>
+        </w:tc>
+        <w:tc>
+          <w:p>
+            <w:pPr>
+              <w:pStyle w:val="Compact"/>
+              <w:jc w:val="right"/>
+            </w:pPr>
+            <w:r>
+              <w:t xml:space="preserve">*</w:t>
+            </w:r>
+          </w:p>
+        </w:tc>
+        <w:tc>
+          <w:p>
+            <w:pPr>
+              <w:pStyle w:val="Compact"/>
+              <w:jc w:val="left"/>
+            </w:pPr>
+            <w:r>
+              <w:t xml:space="preserve">It should return letters at the start just as before.</w:t>
             </w:r>
           </w:p>
         </w:tc>
       </w:tr>
     </w:tbl>
+    <w:bookmarkEnd w:id="42"/>
     <w:bookmarkEnd w:id="43"/>
-    <w:p>
-      <w:pPr>
-        <w:pStyle w:val="BodyText"/>
-      </w:pPr>
-      <w:r>
-        <w:t xml:space="preserve">Inspired by the</w:t>
-      </w:r>
-      <w:r>
-        <w:t xml:space="preserve"> </w:t>
-      </w:r>
-      <w:r>
-        <w:rPr>
-          <w:rStyle w:val="VerbatimChar"/>
-        </w:rPr>
-        <w:t xml:space="preserve">linguex</w:t>
-      </w:r>
-      <w:r>
-        <w:t xml:space="preserve">-approach, you can also use the keywords</w:t>
-      </w:r>
-      <w:r>
-        <w:t xml:space="preserve"> </w:t>
-      </w:r>
-      <w:r>
-        <w:rPr>
-          <w:rStyle w:val="VerbatimChar"/>
-        </w:rPr>
-        <w:t xml:space="preserve">next</w:t>
-      </w:r>
-      <w:r>
-        <w:t xml:space="preserve"> </w:t>
-      </w:r>
-      <w:r>
-        <w:t xml:space="preserve">or</w:t>
-      </w:r>
-      <w:r>
-        <w:t xml:space="preserve"> </w:t>
-      </w:r>
-      <w:r>
-        <w:rPr>
-          <w:rStyle w:val="VerbatimChar"/>
-        </w:rPr>
-        <w:t xml:space="preserve">last</w:t>
-      </w:r>
-      <w:r>
-        <w:t xml:space="preserve"> </w:t>
-      </w:r>
-      <w:r>
-        <w:t xml:space="preserve">to refer to the next or the last example, e.g. </w:t>
-      </w:r>
-      <w:r>
-        <w:rPr>
-          <w:rStyle w:val="VerbatimChar"/>
-        </w:rPr>
-        <w:t xml:space="preserve">[@last]</w:t>
-      </w:r>
-      <w:r>
-        <w:t xml:space="preserve"> </w:t>
-      </w:r>
-      <w:r>
-        <w:t xml:space="preserve">will</w:t>
-      </w:r>
-      <w:r>
-        <w:t xml:space="preserve"> </w:t>
-      </w:r>
-      <w:r>
-        <w:t xml:space="preserve">be formatted as</w:t>
+    <w:bookmarkStart w:id="47" w:name="cross-referencing-examples"/>
+    <w:p>
+      <w:pPr>
+        <w:pStyle w:val="Heading2"/>
+      </w:pPr>
+      <w:r>
+        <w:rPr>
+          <w:rStyle w:val="SectionNumber"/>
+        </w:rPr>
+        <w:t xml:space="preserve">4.3</w:t>
+      </w:r>
+      <w:r>
+        <w:tab/>
+      </w:r>
+      <w:r>
+        <w:t xml:space="preserve">Cross-referencing examples</w:t>
+      </w:r>
+    </w:p>
+    <w:p>
+      <w:pPr>
+        <w:pStyle w:val="FirstParagraph"/>
+      </w:pPr>
+      <w:r>
+        <w:t xml:space="preserve">The examples are automatically numbered by</w:t>
+      </w:r>
+      <w:r>
+        <w:t xml:space="preserve"> </w:t>
+      </w:r>
+      <w:r>
+        <w:rPr>
+          <w:rStyle w:val="VerbatimChar"/>
+        </w:rPr>
+        <w:t xml:space="preserve">pandoc-ling</w:t>
+      </w:r>
+      <w:r>
+        <w:t xml:space="preserve">.</w:t>
+      </w:r>
+      <w:r>
+        <w:t xml:space="preserve"> </w:t>
+      </w:r>
+      <w:r>
+        <w:t xml:space="preserve">Cross-references to examples inside a document can be made by using the</w:t>
+      </w:r>
+      <w:r>
+        <w:t xml:space="preserve"> </w:t>
+      </w:r>
+      <w:r>
+        <w:rPr>
+          <w:rStyle w:val="VerbatimChar"/>
+        </w:rPr>
+        <w:t xml:space="preserve">[@ID]</w:t>
+      </w:r>
+      <w:r>
+        <w:t xml:space="preserve"> </w:t>
+      </w:r>
+      <w:r>
+        <w:t xml:space="preserve">format (used by Pandoc for citations). When an example has an</w:t>
+      </w:r>
+      <w:r>
+        <w:t xml:space="preserve"> </w:t>
+      </w:r>
+      <w:r>
+        <w:t xml:space="preserve">explicit identifier (like</w:t>
+      </w:r>
+      <w:r>
+        <w:t xml:space="preserve"> </w:t>
+      </w:r>
+      <w:r>
+        <w:rPr>
+          <w:rStyle w:val="VerbatimChar"/>
+        </w:rPr>
+        <w:t xml:space="preserve">#test</w:t>
+      </w:r>
+      <w:r>
+        <w:t xml:space="preserve"> </w:t>
+      </w:r>
+      <w:r>
+        <w:t xml:space="preserve">in the next example), then a reference</w:t>
+      </w:r>
+      <w:r>
+        <w:t xml:space="preserve"> </w:t>
+      </w:r>
+      <w:r>
+        <w:t xml:space="preserve">can be made to this example with</w:t>
+      </w:r>
+      <w:r>
+        <w:t xml:space="preserve"> </w:t>
+      </w:r>
+      <w:r>
+        <w:rPr>
+          <w:rStyle w:val="VerbatimChar"/>
+        </w:rPr>
+        <w:t xml:space="preserve">[@test]</w:t>
+      </w:r>
+      <w:r>
+        <w:t xml:space="preserve">, leading to</w:t>
       </w:r>
       <w:r>
         <w:t xml:space="preserve"> </w:t>
@@ -5005,20 +4971,136 @@
           <w:rPr>
             <w:rStyle w:val="Hyperlink"/>
           </w:rPr>
-          <w:t xml:space="preserve">(4.12)</w:t>
+          <w:t xml:space="preserve">(4.13)</w:t>
         </w:r>
       </w:hyperlink>
       <w:r>
-        <w:t xml:space="preserve">. By doubling the first letters to</w:t>
-      </w:r>
-      <w:r>
-        <w:t xml:space="preserve"> </w:t>
-      </w:r>
-      <w:r>
-        <w:rPr>
-          <w:rStyle w:val="VerbatimChar"/>
-        </w:rPr>
-        <w:t xml:space="preserve">nnext</w:t>
+        <w:t xml:space="preserve"> </w:t>
+      </w:r>
+      <w:r>
+        <w:t xml:space="preserve">when</w:t>
+      </w:r>
+      <w:r>
+        <w:t xml:space="preserve"> </w:t>
+      </w:r>
+      <w:r>
+        <w:t xml:space="preserve">formatted (note that the formatting does not work on the github website.</w:t>
+      </w:r>
+      <w:r>
+        <w:t xml:space="preserve"> </w:t>
+      </w:r>
+      <w:r>
+        <w:t xml:space="preserve">Please check the</w:t>
+      </w:r>
+      <w:r>
+        <w:t xml:space="preserve"> </w:t>
+      </w:r>
+      <w:r>
+        <w:t xml:space="preserve">‘</w:t>
+      </w:r>
+      <w:r>
+        <w:t xml:space="preserve">tests</w:t>
+      </w:r>
+      <w:r>
+        <w:t xml:space="preserve">’</w:t>
+      </w:r>
+      <w:r>
+        <w:t xml:space="preserve"> </w:t>
+      </w:r>
+      <w:r>
+        <w:t xml:space="preserve">subdirectory).</w:t>
+      </w:r>
+    </w:p>
+    <w:p>
+      <w:pPr>
+        <w:pStyle w:val="SourceCode"/>
+      </w:pPr>
+      <w:r>
+        <w:rPr>
+          <w:rStyle w:val="VerbatimChar"/>
+        </w:rPr>
+        <w:t xml:space="preserve">::: {#test .ex}</w:t>
+      </w:r>
+      <w:r>
+        <w:br/>
+      </w:r>
+      <w:r>
+        <w:rPr>
+          <w:rStyle w:val="VerbatimChar"/>
+        </w:rPr>
+        <w:t xml:space="preserve">This is a test</w:t>
+      </w:r>
+      <w:r>
+        <w:br/>
+      </w:r>
+      <w:r>
+        <w:rPr>
+          <w:rStyle w:val="VerbatimChar"/>
+        </w:rPr>
+        <w:t xml:space="preserve">:::</w:t>
+      </w:r>
+    </w:p>
+    <w:bookmarkStart w:id="44" w:name="ex:4.13"/>
+    <w:tbl>
+      <w:tblPr>
+        <w:tblStyle w:val="Table"/>
+        <w:tblW w:type="pct" w:w="0.0"/>
+        <w:tblLook w:firstRow="0" w:lastRow="0" w:firstColumn="0" w:lastColumn="0" w:noHBand="0" w:noVBand="0" w:val="0000"/>
+      </w:tblPr>
+      <w:tblGrid/>
+      <w:tr>
+        <w:tc>
+          <w:p>
+            <w:pPr>
+              <w:pStyle w:val="Compact"/>
+              <w:jc w:val="left"/>
+            </w:pPr>
+            <w:r>
+              <w:t xml:space="preserve">(4.13)</w:t>
+            </w:r>
+          </w:p>
+        </w:tc>
+        <w:tc>
+          <w:p>
+            <w:pPr>
+              <w:pStyle w:val="Compact"/>
+              <w:jc w:val="left"/>
+            </w:pPr>
+            <w:r>
+              <w:t xml:space="preserve">This is a test</w:t>
+            </w:r>
+          </w:p>
+        </w:tc>
+      </w:tr>
+    </w:tbl>
+    <w:bookmarkEnd w:id="44"/>
+    <w:p>
+      <w:pPr>
+        <w:pStyle w:val="BodyText"/>
+      </w:pPr>
+      <w:r>
+        <w:t xml:space="preserve">Inspired by the</w:t>
+      </w:r>
+      <w:r>
+        <w:t xml:space="preserve"> </w:t>
+      </w:r>
+      <w:r>
+        <w:rPr>
+          <w:rStyle w:val="VerbatimChar"/>
+        </w:rPr>
+        <w:t xml:space="preserve">linguex</w:t>
+      </w:r>
+      <w:r>
+        <w:t xml:space="preserve">-approach, you can also use the keywords</w:t>
+      </w:r>
+      <w:r>
+        <w:t xml:space="preserve"> </w:t>
+      </w:r>
+      <w:r>
+        <w:rPr>
+          <w:rStyle w:val="VerbatimChar"/>
+        </w:rPr>
+        <w:t xml:space="preserve">next</w:t>
       </w:r>
       <w:r>
         <w:t xml:space="preserve"> </w:t>
@@ -5033,65 +5115,127 @@
         <w:rPr>
           <w:rStyle w:val="VerbatimChar"/>
         </w:rPr>
-        <w:t xml:space="preserve">llast</w:t>
-      </w:r>
-      <w:r>
-        <w:t xml:space="preserve"> </w:t>
-      </w:r>
-      <w:r>
-        <w:t xml:space="preserve">reference to the next/last-but-one can be made. Actually, the</w:t>
-      </w:r>
-      <w:r>
-        <w:t xml:space="preserve"> </w:t>
-      </w:r>
-      <w:r>
-        <w:t xml:space="preserve">number of starting letters can be repeated at will in</w:t>
-      </w:r>
-      <w:r>
-        <w:t xml:space="preserve"> </w:t>
-      </w:r>
-      <w:r>
-        <w:rPr>
-          <w:rStyle w:val="VerbatimChar"/>
-        </w:rPr>
-        <w:t xml:space="preserve">pandoc-ling</w:t>
-      </w:r>
-      <w:r>
-        <w:t xml:space="preserve">, so</w:t>
-      </w:r>
-      <w:r>
-        <w:t xml:space="preserve"> </w:t>
-      </w:r>
-      <w:r>
-        <w:t xml:space="preserve">something like</w:t>
-      </w:r>
-      <w:r>
-        <w:t xml:space="preserve"> </w:t>
-      </w:r>
-      <w:r>
-        <w:rPr>
-          <w:rStyle w:val="VerbatimChar"/>
-        </w:rPr>
-        <w:t xml:space="preserve">[@llllllllast]</w:t>
-      </w:r>
-      <w:r>
-        <w:t xml:space="preserve"> </w:t>
-      </w:r>
-      <w:r>
-        <w:t xml:space="preserve">will also work. It will be formatted as</w:t>
-      </w:r>
-      <w:r>
-        <w:t xml:space="preserve"> </w:t>
-      </w:r>
-      <w:hyperlink w:anchor="ex:4.5">
+        <w:t xml:space="preserve">last</w:t>
+      </w:r>
+      <w:r>
+        <w:t xml:space="preserve"> </w:t>
+      </w:r>
+      <w:r>
+        <w:t xml:space="preserve">to refer to the next or the last example, e.g. </w:t>
+      </w:r>
+      <w:r>
+        <w:rPr>
+          <w:rStyle w:val="VerbatimChar"/>
+        </w:rPr>
+        <w:t xml:space="preserve">[@last]</w:t>
+      </w:r>
+      <w:r>
+        <w:t xml:space="preserve"> </w:t>
+      </w:r>
+      <w:r>
+        <w:t xml:space="preserve">will</w:t>
+      </w:r>
+      <w:r>
+        <w:t xml:space="preserve"> </w:t>
+      </w:r>
+      <w:r>
+        <w:t xml:space="preserve">be formatted as</w:t>
+      </w:r>
+      <w:r>
+        <w:t xml:space="preserve"> </w:t>
+      </w:r>
+      <w:hyperlink w:anchor="test">
         <w:r>
           <w:rPr>
             <w:rStyle w:val="Hyperlink"/>
           </w:rPr>
-          <w:t xml:space="preserve">(4.5)</w:t>
+          <w:t xml:space="preserve">(4.13)</w:t>
         </w:r>
       </w:hyperlink>
       <w:r>
+        <w:t xml:space="preserve">. By doubling the first letters to</w:t>
+      </w:r>
+      <w:r>
+        <w:t xml:space="preserve"> </w:t>
+      </w:r>
+      <w:r>
+        <w:rPr>
+          <w:rStyle w:val="VerbatimChar"/>
+        </w:rPr>
+        <w:t xml:space="preserve">nnext</w:t>
+      </w:r>
+      <w:r>
+        <w:t xml:space="preserve"> </w:t>
+      </w:r>
+      <w:r>
+        <w:t xml:space="preserve">or</w:t>
+      </w:r>
+      <w:r>
+        <w:t xml:space="preserve"> </w:t>
+      </w:r>
+      <w:r>
+        <w:rPr>
+          <w:rStyle w:val="VerbatimChar"/>
+        </w:rPr>
+        <w:t xml:space="preserve">llast</w:t>
+      </w:r>
+      <w:r>
+        <w:t xml:space="preserve"> </w:t>
+      </w:r>
+      <w:r>
+        <w:t xml:space="preserve">reference to the next/last-but-one can be made. Actually, the</w:t>
+      </w:r>
+      <w:r>
+        <w:t xml:space="preserve"> </w:t>
+      </w:r>
+      <w:r>
+        <w:t xml:space="preserve">number of starting letters can be repeated at will in</w:t>
+      </w:r>
+      <w:r>
+        <w:t xml:space="preserve"> </w:t>
+      </w:r>
+      <w:r>
+        <w:rPr>
+          <w:rStyle w:val="VerbatimChar"/>
+        </w:rPr>
+        <w:t xml:space="preserve">pandoc-ling</w:t>
+      </w:r>
+      <w:r>
+        <w:t xml:space="preserve">, so</w:t>
+      </w:r>
+      <w:r>
+        <w:t xml:space="preserve"> </w:t>
+      </w:r>
+      <w:r>
+        <w:t xml:space="preserve">something like</w:t>
+      </w:r>
+      <w:r>
+        <w:t xml:space="preserve"> </w:t>
+      </w:r>
+      <w:r>
+        <w:rPr>
+          <w:rStyle w:val="VerbatimChar"/>
+        </w:rPr>
+        <w:t xml:space="preserve">[@llllllllast]</w:t>
+      </w:r>
+      <w:r>
+        <w:t xml:space="preserve"> </w:t>
+      </w:r>
+      <w:r>
+        <w:t xml:space="preserve">will also work. It will be formatted as</w:t>
+      </w:r>
+      <w:r>
+        <w:t xml:space="preserve"> </w:t>
+      </w:r>
+      <w:hyperlink w:anchor="ex:4.6">
+        <w:r>
+          <w:rPr>
+            <w:rStyle w:val="Hyperlink"/>
+          </w:rPr>
+          <w:t xml:space="preserve">(4.6)</w:t>
+        </w:r>
+      </w:hyperlink>
+      <w:r>
         <w:t xml:space="preserve"> </w:t>
       </w:r>
       <w:r>
@@ -5148,7 +5292,7 @@
         <w:rPr>
           <w:rStyle w:val="VerbatimChar"/>
         </w:rPr>
-        <w:t xml:space="preserve">[@llast c]</w:t>
+        <w:t xml:space="preserve">[@lllast c]</w:t>
       </w:r>
       <w:r>
         <w:t xml:space="preserve"> </w:t>
@@ -5160,7 +5304,7 @@
         <w:t xml:space="preserve"> </w:t>
       </w:r>
       <w:r>
-        <w:t xml:space="preserve">last-but-one example. Formatted this will look like this:</w:t>
+        <w:t xml:space="preserve">last-but-two example. Formatted this will look like this:</w:t>
       </w:r>
       <w:r>
         <w:t xml:space="preserve"> </w:t>
@@ -5219,7 +5363,7 @@
         <w:rPr>
           <w:rStyle w:val="VerbatimChar"/>
         </w:rPr>
-        <w:t xml:space="preserve">[@llast hA1l0]</w:t>
+        <w:t xml:space="preserve">[@last hA1l0]</w:t>
       </w:r>
       <w:r>
         <w:t xml:space="preserve"> </w:t>
@@ -5230,12 +5374,12 @@
       <w:r>
         <w:t xml:space="preserve"> </w:t>
       </w:r>
-      <w:hyperlink w:anchor="ex:4.11">
+      <w:hyperlink w:anchor="test">
         <w:r>
           <w:rPr>
             <w:rStyle w:val="Hyperlink"/>
           </w:rPr>
-          <w:t xml:space="preserve">(4.11 haAl0)</w:t>
+          <w:t xml:space="preserve">(4.13 hA1l0)</w:t>
         </w:r>
       </w:hyperlink>
       <w:r>
@@ -5330,7 +5474,7 @@
       <w:r>
         <w:t xml:space="preserve"> </w:t>
       </w:r>
-      <w:hyperlink r:id="rId44">
+      <w:hyperlink r:id="rId45">
         <w:r>
           <w:rPr>
             <w:rStyle w:val="Hyperlink"/>
@@ -5523,7 +5667,7 @@
       <w:r>
         <w:t xml:space="preserve"> </w:t>
       </w:r>
-      <w:hyperlink r:id="rId45">
+      <w:hyperlink r:id="rId46">
         <w:r>
           <w:rPr>
             <w:rStyle w:val="Hyperlink"/>
@@ -5544,8 +5688,8 @@
         <w:t xml:space="preserve">practical mechanism to add such numbering).</w:t>
       </w:r>
     </w:p>
-    <w:bookmarkEnd w:id="46"/>
-    <w:bookmarkStart w:id="51" w:name="options-of-pandoc-ling"/>
+    <w:bookmarkEnd w:id="47"/>
+    <w:bookmarkStart w:id="52" w:name="options-of-pandoc-ling"/>
     <w:p>
       <w:pPr>
         <w:pStyle w:val="Heading2"/>
@@ -5572,7 +5716,7 @@
         <w:t xml:space="preserve">pandoc-ling</w:t>
       </w:r>
     </w:p>
-    <w:bookmarkStart w:id="48" w:name="global-options"/>
+    <w:bookmarkStart w:id="49" w:name="global-options"/>
     <w:p>
       <w:pPr>
         <w:pStyle w:val="Heading3"/>
@@ -5618,7 +5762,7 @@
       <w:r>
         <w:t xml:space="preserve"> </w:t>
       </w:r>
-      <w:hyperlink r:id="rId47">
+      <w:hyperlink r:id="rId48">
         <w:r>
           <w:rPr>
             <w:rStyle w:val="Hyperlink"/>
@@ -6281,8 +6425,8 @@
         <w:t xml:space="preserve">have artefacts or errors.</w:t>
       </w:r>
     </w:p>
-    <w:bookmarkEnd w:id="48"/>
-    <w:bookmarkStart w:id="50" w:name="local-options"/>
+    <w:bookmarkEnd w:id="49"/>
+    <w:bookmarkStart w:id="51" w:name="local-options"/>
     <w:p>
       <w:pPr>
         <w:pStyle w:val="Heading3"/>
@@ -6462,7 +6606,7 @@
         <w:t xml:space="preserve">:::</w:t>
       </w:r>
     </w:p>
-    <w:bookmarkStart w:id="49" w:name="ex:4.13"/>
+    <w:bookmarkStart w:id="50" w:name="ex:4.14"/>
     <w:tbl>
       <w:tblPr>
         <w:tblStyle w:val="Table"/>
@@ -6478,7 +6622,7 @@
               <w:jc w:val="left"/>
             </w:pPr>
             <w:r>
-              <w:t xml:space="preserve">(4.13)</w:t>
+              <w:t xml:space="preserve">(4.14)</w:t>
             </w:r>
           </w:p>
         </w:tc>
@@ -6569,10 +6713,10 @@
         </w:tc>
       </w:tr>
     </w:tbl>
-    <w:bookmarkEnd w:id="49"/>
     <w:bookmarkEnd w:id="50"/>
     <w:bookmarkEnd w:id="51"/>
-    <w:bookmarkStart w:id="55" w:name="issues-with-pandoc-ling"/>
+    <w:bookmarkEnd w:id="52"/>
+    <w:bookmarkStart w:id="56" w:name="issues-with-pandoc-ling"/>
     <w:p>
       <w:pPr>
         <w:pStyle w:val="Heading2"/>
@@ -6704,7 +6848,7 @@
       <w:r>
         <w:t xml:space="preserve"> </w:t>
       </w:r>
-      <w:hyperlink r:id="rId52">
+      <w:hyperlink r:id="rId53">
         <w:r>
           <w:rPr>
             <w:rStyle w:val="VerbatimChar"/>
@@ -6838,7 +6982,7 @@
       <w:r>
         <w:t xml:space="preserve"> </w:t>
       </w:r>
-      <w:hyperlink r:id="rId53">
+      <w:hyperlink r:id="rId54">
         <w:r>
           <w:rPr>
             <w:rStyle w:val="Hyperlink"/>
@@ -6966,7 +7110,7 @@
       <w:r>
         <w:t xml:space="preserve"> </w:t>
       </w:r>
-      <w:hyperlink r:id="rId54">
+      <w:hyperlink r:id="rId55">
         <w:r>
           <w:rPr>
             <w:rStyle w:val="VerbatimChar"/>
@@ -7056,8 +7200,8 @@
         <w:t xml:space="preserve">.</w:t>
       </w:r>
     </w:p>
-    <w:bookmarkEnd w:id="55"/>
-    <w:bookmarkStart w:id="56" w:name="a-note-on-latex-conversion"/>
+    <w:bookmarkEnd w:id="56"/>
+    <w:bookmarkStart w:id="57" w:name="a-note-on-latex-conversion"/>
     <w:p>
       <w:pPr>
         <w:pStyle w:val="Heading2"/>
@@ -7215,8 +7359,8 @@
         <w:t xml:space="preserve">packages.</w:t>
       </w:r>
     </w:p>
-    <w:bookmarkEnd w:id="56"/>
-    <w:bookmarkStart w:id="58" w:name="a-note-on-implementation"/>
+    <w:bookmarkEnd w:id="57"/>
+    <w:bookmarkStart w:id="59" w:name="a-note-on-implementation"/>
     <w:p>
       <w:pPr>
         <w:pStyle w:val="Heading2"/>
@@ -7422,7 +7566,7 @@
       <w:r>
         <w:t xml:space="preserve"> </w:t>
       </w:r>
-      <w:hyperlink r:id="rId57">
+      <w:hyperlink r:id="rId58">
         <w:r>
           <w:rPr>
             <w:rStyle w:val="Hyperlink"/>
@@ -7524,8 +7668,8 @@
         <w:t xml:space="preserve">confusing to combine both.</w:t>
       </w:r>
     </w:p>
-    <w:bookmarkEnd w:id="58"/>
     <w:bookmarkEnd w:id="59"/>
+    <w:bookmarkEnd w:id="60"/>
     <w:sectPr/>
   </w:body>
 </w:document>

</xml_diff>

<commit_message>
remove colon from ID
</commit_message>
<xml_diff>
--- a/tests/readme.docx
+++ b/tests/readme.docx
@@ -1558,7 +1558,7 @@
         <w:t xml:space="preserve">:::</w:t>
       </w:r>
     </w:p>
-    <w:bookmarkStart w:id="29" w:name="ex:4.1"/>
+    <w:bookmarkStart w:id="29" w:name="ex4.1"/>
     <w:tbl>
       <w:tblPr>
         <w:tblStyle w:val="Table"/>
@@ -1752,7 +1752,7 @@
         <w:t xml:space="preserve">:::</w:t>
       </w:r>
     </w:p>
-    <w:bookmarkStart w:id="30" w:name="ex:4.2"/>
+    <w:bookmarkStart w:id="30" w:name="ex4.2"/>
     <w:tbl>
       <w:tblPr>
         <w:tblStyle w:val="Table"/>
@@ -1859,7 +1859,7 @@
         <w:t xml:space="preserve">:::</w:t>
       </w:r>
     </w:p>
-    <w:bookmarkStart w:id="31" w:name="ex:4.3"/>
+    <w:bookmarkStart w:id="31" w:name="ex4.3"/>
     <w:tbl>
       <w:tblPr>
         <w:tblStyle w:val="Table"/>
@@ -2025,7 +2025,7 @@
         <w:t xml:space="preserve">:::</w:t>
       </w:r>
     </w:p>
-    <w:bookmarkStart w:id="32" w:name="ex:4.4"/>
+    <w:bookmarkStart w:id="32" w:name="ex4.4"/>
     <w:tbl>
       <w:tblPr>
         <w:tblStyle w:val="Table"/>
@@ -2239,7 +2239,7 @@
         <w:t xml:space="preserve">:::</w:t>
       </w:r>
     </w:p>
-    <w:bookmarkStart w:id="33" w:name="ex:4.5"/>
+    <w:bookmarkStart w:id="33" w:name="ex4.5"/>
     <w:tbl>
       <w:tblPr>
         <w:tblStyle w:val="Table"/>
@@ -2481,7 +2481,7 @@
         <w:t xml:space="preserve">:::</w:t>
       </w:r>
     </w:p>
-    <w:bookmarkStart w:id="34" w:name="ex:4.6"/>
+    <w:bookmarkStart w:id="34" w:name="ex4.6"/>
     <w:tbl>
       <w:tblPr>
         <w:tblStyle w:val="Table"/>
@@ -2747,7 +2747,7 @@
         <w:t xml:space="preserve">:::</w:t>
       </w:r>
     </w:p>
-    <w:bookmarkStart w:id="35" w:name="ex:4.7"/>
+    <w:bookmarkStart w:id="35" w:name="ex4.7"/>
     <w:tbl>
       <w:tblPr>
         <w:tblStyle w:val="Table"/>
@@ -2893,7 +2893,7 @@
         <w:t xml:space="preserve">:::</w:t>
       </w:r>
     </w:p>
-    <w:bookmarkStart w:id="36" w:name="ex:4.8"/>
+    <w:bookmarkStart w:id="36" w:name="ex4.8"/>
     <w:tbl>
       <w:tblPr>
         <w:tblStyle w:val="Table"/>
@@ -3060,7 +3060,7 @@
         <w:t xml:space="preserve">:::</w:t>
       </w:r>
     </w:p>
-    <w:bookmarkStart w:id="37" w:name="ex:4.9"/>
+    <w:bookmarkStart w:id="37" w:name="ex4.9"/>
     <w:tbl>
       <w:tblPr>
         <w:tblStyle w:val="Table"/>
@@ -3314,7 +3314,7 @@
         <w:t xml:space="preserve">:::</w:t>
       </w:r>
     </w:p>
-    <w:bookmarkStart w:id="39" w:name="ex:4.10"/>
+    <w:bookmarkStart w:id="39" w:name="ex4.10"/>
     <w:tbl>
       <w:tblPr>
         <w:tblStyle w:val="Table"/>
@@ -3761,7 +3761,7 @@
         <w:t xml:space="preserve">:::</w:t>
       </w:r>
     </w:p>
-    <w:bookmarkStart w:id="41" w:name="ex:4.11"/>
+    <w:bookmarkStart w:id="41" w:name="ex4.11"/>
     <w:tbl>
       <w:tblPr>
         <w:tblStyle w:val="Table"/>
@@ -4275,7 +4275,7 @@
         <w:t xml:space="preserve">:::</w:t>
       </w:r>
     </w:p>
-    <w:bookmarkStart w:id="42" w:name="ex:4.12"/>
+    <w:bookmarkStart w:id="42" w:name="ex4.12"/>
     <w:tbl>
       <w:tblPr>
         <w:tblStyle w:val="Table"/>
@@ -5093,7 +5093,7 @@
         <w:t xml:space="preserve">:::</w:t>
       </w:r>
     </w:p>
-    <w:bookmarkStart w:id="44" w:name="ex:4.13"/>
+    <w:bookmarkStart w:id="44" w:name="ex4.13"/>
     <w:tbl>
       <w:tblPr>
         <w:tblStyle w:val="Table"/>
@@ -5280,7 +5280,7 @@
       <w:r>
         <w:t xml:space="preserve"> </w:t>
       </w:r>
-      <w:hyperlink w:anchor="ex:4.6">
+      <w:hyperlink w:anchor="ex4.6">
         <w:r>
           <w:rPr>
             <w:rStyle w:val="Hyperlink"/>
@@ -5362,7 +5362,7 @@
       <w:r>
         <w:t xml:space="preserve"> </w:t>
       </w:r>
-      <w:hyperlink w:anchor="ex:4.11">
+      <w:hyperlink w:anchor="ex4.11">
         <w:r>
           <w:rPr>
             <w:rStyle w:val="Hyperlink"/>
@@ -5462,7 +5462,7 @@
         <w:rPr>
           <w:rStyle w:val="VerbatimChar"/>
         </w:rPr>
-        <w:t xml:space="preserve">ex:NUMBER</w:t>
+        <w:t xml:space="preserve">exNUMBER</w:t>
       </w:r>
       <w:r>
         <w:t xml:space="preserve"> </w:t>
@@ -5510,7 +5510,7 @@
         <w:rPr>
           <w:rStyle w:val="VerbatimChar"/>
         </w:rPr>
-        <w:t xml:space="preserve">#ex:4.7</w:t>
+        <w:t xml:space="preserve">#ex4.7</w:t>
       </w:r>
       <w:r>
         <w:t xml:space="preserve"> </w:t>
@@ -5532,213 +5532,192 @@
           <w:rPr>
             <w:rStyle w:val="Hyperlink"/>
           </w:rPr>
-          <w:t xml:space="preserve">this</w:t>
+          <w:t xml:space="preserve">this link</w:t>
+        </w:r>
+      </w:hyperlink>
+      <w:r>
+        <w:t xml:space="preserve">). The id in this</w:t>
+      </w:r>
+      <w:r>
+        <w:t xml:space="preserve"> </w:t>
+      </w:r>
+      <w:r>
+        <w:t xml:space="preserve">example has a chapter number</w:t>
+      </w:r>
+      <w:r>
+        <w:t xml:space="preserve"> </w:t>
+      </w:r>
+      <w:r>
+        <w:t xml:space="preserve">‘</w:t>
+      </w:r>
+      <w:r>
+        <w:t xml:space="preserve">4</w:t>
+      </w:r>
+      <w:r>
+        <w:t xml:space="preserve">’</w:t>
+      </w:r>
+      <w:r>
+        <w:t xml:space="preserve"> </w:t>
+      </w:r>
+      <w:r>
+        <w:t xml:space="preserve">because in the html conversion I have</w:t>
+      </w:r>
+      <w:r>
+        <w:t xml:space="preserve"> </w:t>
+      </w:r>
+      <w:r>
+        <w:t xml:space="preserve">set the option</w:t>
+      </w:r>
+      <w:r>
+        <w:t xml:space="preserve"> </w:t>
+      </w:r>
+      <w:r>
+        <w:rPr>
+          <w:rStyle w:val="VerbatimChar"/>
+        </w:rPr>
+        <w:t xml:space="preserve">addChapterNumber</w:t>
+      </w:r>
+      <w:r>
+        <w:t xml:space="preserve"> </w:t>
+      </w:r>
+      <w:r>
+        <w:t xml:space="preserve">to</w:t>
+      </w:r>
+      <w:r>
+        <w:t xml:space="preserve"> </w:t>
+      </w:r>
+      <w:r>
+        <w:rPr>
+          <w:rStyle w:val="VerbatimChar"/>
+        </w:rPr>
+        <w:t xml:space="preserve">true</w:t>
+      </w:r>
+      <w:r>
+        <w:t xml:space="preserve">. (Note: when numbers restart</w:t>
+      </w:r>
+      <w:r>
+        <w:t xml:space="preserve"> </w:t>
+      </w:r>
+      <w:r>
+        <w:t xml:space="preserve">the count in each chapter with the option</w:t>
+      </w:r>
+      <w:r>
+        <w:t xml:space="preserve"> </w:t>
+      </w:r>
+      <w:r>
+        <w:rPr>
+          <w:rStyle w:val="VerbatimChar"/>
+        </w:rPr>
+        <w:t xml:space="preserve">restartAtChapter</w:t>
+      </w:r>
+      <w:r>
+        <w:t xml:space="preserve">, then the</w:t>
+      </w:r>
+      <w:r>
+        <w:t xml:space="preserve"> </w:t>
+      </w:r>
+      <w:r>
+        <w:t xml:space="preserve">id is of the form</w:t>
+      </w:r>
+      <w:r>
+        <w:t xml:space="preserve"> </w:t>
+      </w:r>
+      <w:r>
+        <w:rPr>
+          <w:rStyle w:val="VerbatimChar"/>
+        </w:rPr>
+        <w:t xml:space="preserve">exCHAPTER.NUMBER</w:t>
+      </w:r>
+      <w:r>
+        <w:t xml:space="preserve">. This is necessary to resolve</w:t>
+      </w:r>
+      <w:r>
+        <w:t xml:space="preserve"> </w:t>
+      </w:r>
+      <w:r>
+        <w:t xml:space="preserve">clashing ids, as the same number might then be used in different</w:t>
+      </w:r>
+      <w:r>
+        <w:t xml:space="preserve"> </w:t>
+      </w:r>
+      <w:r>
+        <w:t xml:space="preserve">chapters.)</w:t>
+      </w:r>
+    </w:p>
+    <w:p>
+      <w:pPr>
+        <w:pStyle w:val="BodyText"/>
+      </w:pPr>
+      <w:r>
+        <w:t xml:space="preserve">I propose to use these ids also to refer to examples in citations when</w:t>
+      </w:r>
+      <w:r>
+        <w:t xml:space="preserve"> </w:t>
+      </w:r>
+      <w:r>
+        <w:t xml:space="preserve">writing scholarly papers, e.g. (Cysouw 2021: #ex7), independent of</w:t>
+      </w:r>
+      <w:r>
+        <w:t xml:space="preserve"> </w:t>
+      </w:r>
+      <w:r>
+        <w:t xml:space="preserve">whether the links actually resolve. In principle, such citations could</w:t>
+      </w:r>
+      <w:r>
+        <w:t xml:space="preserve"> </w:t>
+      </w:r>
+      <w:r>
+        <w:t xml:space="preserve">easily be resolved when online publications are properly prepared. The</w:t>
+      </w:r>
+      <w:r>
+        <w:t xml:space="preserve"> </w:t>
+      </w:r>
+      <w:r>
+        <w:t xml:space="preserve">same proposal could also work for other parts of research papers, for</w:t>
+      </w:r>
+      <w:r>
+        <w:t xml:space="preserve"> </w:t>
+      </w:r>
+      <w:r>
+        <w:t xml:space="preserve">example using tags like</w:t>
+      </w:r>
+      <w:r>
+        <w:t xml:space="preserve"> </w:t>
+      </w:r>
+      <w:r>
+        <w:rPr>
+          <w:rStyle w:val="VerbatimChar"/>
+        </w:rPr>
+        <w:t xml:space="preserve">#sec, #fig, #tab, #eq</w:t>
+      </w:r>
+      <w:r>
+        <w:t xml:space="preserve"> </w:t>
+      </w:r>
+      <w:r>
+        <w:t xml:space="preserve">(see the Pandoc filter</w:t>
+      </w:r>
+      <w:r>
+        <w:t xml:space="preserve"> </w:t>
+      </w:r>
+      <w:hyperlink r:id="rId46">
+        <w:r>
+          <w:rPr>
+            <w:rStyle w:val="VerbatimChar"/>
+          </w:rPr>
+          <w:t xml:space="preserve">crossref-adapt](https://github.com/cysouw/crossref-adapt)). To refer to paragraphs (which should replace page numbers in a future of adaptive design), I propose to use no tag, but directly add the number to the hash (see the Pandoc filter [</w:t>
         </w:r>
         <w:r>
           <w:rPr>
             <w:rStyle w:val="Hyperlink"/>
           </w:rPr>
-          <w:t xml:space="preserve"> </w:t>
-        </w:r>
-        <w:r>
-          <w:rPr>
-            <w:rStyle w:val="Hyperlink"/>
-          </w:rPr>
-          <w:t xml:space="preserve">link</w:t>
+          <w:t xml:space="preserve">count-para`</w:t>
         </w:r>
       </w:hyperlink>
       <w:r>
-        <w:t xml:space="preserve">).</w:t>
-      </w:r>
-      <w:r>
-        <w:t xml:space="preserve"> </w:t>
-      </w:r>
-      <w:r>
-        <w:t xml:space="preserve">The id in this example has a chapter number</w:t>
-      </w:r>
-      <w:r>
-        <w:t xml:space="preserve"> </w:t>
-      </w:r>
-      <w:r>
-        <w:t xml:space="preserve">‘</w:t>
-      </w:r>
-      <w:r>
-        <w:t xml:space="preserve">4</w:t>
-      </w:r>
-      <w:r>
-        <w:t xml:space="preserve">’</w:t>
-      </w:r>
-      <w:r>
-        <w:t xml:space="preserve"> </w:t>
-      </w:r>
-      <w:r>
-        <w:t xml:space="preserve">because in the html</w:t>
-      </w:r>
-      <w:r>
-        <w:t xml:space="preserve"> </w:t>
-      </w:r>
-      <w:r>
-        <w:t xml:space="preserve">conversion I have set the option</w:t>
-      </w:r>
-      <w:r>
-        <w:t xml:space="preserve"> </w:t>
-      </w:r>
-      <w:r>
-        <w:rPr>
-          <w:rStyle w:val="VerbatimChar"/>
-        </w:rPr>
-        <w:t xml:space="preserve">addChapterNumber</w:t>
-      </w:r>
-      <w:r>
-        <w:t xml:space="preserve"> </w:t>
-      </w:r>
-      <w:r>
-        <w:t xml:space="preserve">to</w:t>
-      </w:r>
-      <w:r>
-        <w:t xml:space="preserve"> </w:t>
-      </w:r>
-      <w:r>
-        <w:rPr>
-          <w:rStyle w:val="VerbatimChar"/>
-        </w:rPr>
-        <w:t xml:space="preserve">true</w:t>
-      </w:r>
-      <w:r>
-        <w:t xml:space="preserve">. (Note:</w:t>
-      </w:r>
-      <w:r>
-        <w:t xml:space="preserve"> </w:t>
-      </w:r>
-      <w:r>
-        <w:t xml:space="preserve">when numbers restart the count in each chapter with the option</w:t>
-      </w:r>
-      <w:r>
-        <w:t xml:space="preserve"> </w:t>
-      </w:r>
-      <w:r>
-        <w:rPr>
-          <w:rStyle w:val="VerbatimChar"/>
-        </w:rPr>
-        <w:t xml:space="preserve">restartAtChapter</w:t>
-      </w:r>
-      <w:r>
-        <w:t xml:space="preserve">, then the id is of the form</w:t>
-      </w:r>
-      <w:r>
-        <w:t xml:space="preserve"> </w:t>
-      </w:r>
-      <w:r>
-        <w:rPr>
-          <w:rStyle w:val="VerbatimChar"/>
-        </w:rPr>
-        <w:t xml:space="preserve">ex:CHAPTER.NUMBER</w:t>
-      </w:r>
-      <w:r>
-        <w:t xml:space="preserve">. This</w:t>
-      </w:r>
-      <w:r>
-        <w:t xml:space="preserve"> </w:t>
-      </w:r>
-      <w:r>
-        <w:t xml:space="preserve">is necessary to resolve clashing ids, as the same number might then be</w:t>
-      </w:r>
-      <w:r>
-        <w:t xml:space="preserve"> </w:t>
-      </w:r>
-      <w:r>
-        <w:t xml:space="preserve">used in different chapters.)</w:t>
-      </w:r>
-    </w:p>
-    <w:p>
-      <w:pPr>
-        <w:pStyle w:val="BodyText"/>
-      </w:pPr>
-      <w:r>
-        <w:t xml:space="preserve">I propose to use these ids also to refer to examples in citations when</w:t>
-      </w:r>
-      <w:r>
-        <w:t xml:space="preserve"> </w:t>
-      </w:r>
-      <w:r>
-        <w:t xml:space="preserve">writing scholarly papers, e.g. (Cysouw 2012: #ex:7), independent of</w:t>
-      </w:r>
-      <w:r>
-        <w:t xml:space="preserve"> </w:t>
-      </w:r>
-      <w:r>
-        <w:t xml:space="preserve">whether the links actually resolve. In principle, such citations could</w:t>
-      </w:r>
-      <w:r>
-        <w:t xml:space="preserve"> </w:t>
-      </w:r>
-      <w:r>
-        <w:t xml:space="preserve">easily be resolved when online publications are properly prepared. The</w:t>
-      </w:r>
-      <w:r>
-        <w:t xml:space="preserve"> </w:t>
-      </w:r>
-      <w:r>
-        <w:t xml:space="preserve">same proposal could also work for other parts of research papers, for</w:t>
-      </w:r>
-      <w:r>
-        <w:t xml:space="preserve"> </w:t>
-      </w:r>
-      <w:r>
-        <w:t xml:space="preserve">example using tags like</w:t>
-      </w:r>
-      <w:r>
-        <w:t xml:space="preserve"> </w:t>
-      </w:r>
-      <w:r>
-        <w:rPr>
-          <w:rStyle w:val="VerbatimChar"/>
-        </w:rPr>
-        <w:t xml:space="preserve">#sec, #fig, #tab, #eq</w:t>
-      </w:r>
-      <w:r>
-        <w:t xml:space="preserve">. To refer to paragraphs</w:t>
-      </w:r>
-      <w:r>
-        <w:t xml:space="preserve"> </w:t>
-      </w:r>
-      <w:r>
-        <w:t xml:space="preserve">(which should replace page numbers in a future of adaptive design), I</w:t>
-      </w:r>
-      <w:r>
-        <w:t xml:space="preserve"> </w:t>
-      </w:r>
-      <w:r>
-        <w:t xml:space="preserve">propose to use no tag, but directly add the number to the hash (see the</w:t>
-      </w:r>
-      <w:r>
-        <w:t xml:space="preserve"> </w:t>
-      </w:r>
-      <w:r>
-        <w:t xml:space="preserve">Pandoc filter</w:t>
-      </w:r>
-      <w:r>
-        <w:t xml:space="preserve"> </w:t>
-      </w:r>
-      <w:hyperlink r:id="rId46">
-        <w:r>
-          <w:rPr>
-            <w:rStyle w:val="Hyperlink"/>
-          </w:rPr>
-          <w:t xml:space="preserve">count-para</w:t>
-        </w:r>
-      </w:hyperlink>
-      <w:r>
-        <w:t xml:space="preserve"> </w:t>
-      </w:r>
-      <w:r>
-        <w:t xml:space="preserve">for a</w:t>
-      </w:r>
-      <w:r>
-        <w:t xml:space="preserve"> </w:t>
-      </w:r>
-      <w:r>
-        <w:t xml:space="preserve">practical mechanism to add such numbering).</w:t>
+        <w:t xml:space="preserve"> </w:t>
+      </w:r>
+      <w:r>
+        <w:t xml:space="preserve">for a practical mechanism to add such numbering).</w:t>
       </w:r>
     </w:p>
     <w:bookmarkEnd w:id="47"/>
@@ -6154,7 +6133,7 @@
         <w:rPr>
           <w:rStyle w:val="VerbatimChar"/>
         </w:rPr>
-        <w:t xml:space="preserve">ex:CHAPTER.NUMBER</w:t>
+        <w:t xml:space="preserve">exCHAPTER.NUMBER</w:t>
       </w:r>
       <w:r>
         <w:t xml:space="preserve"> </w:t>
@@ -6659,7 +6638,7 @@
         <w:t xml:space="preserve">:::</w:t>
       </w:r>
     </w:p>
-    <w:bookmarkStart w:id="50" w:name="ex:4.14"/>
+    <w:bookmarkStart w:id="50" w:name="ex4.14"/>
     <w:tbl>
       <w:tblPr>
         <w:tblStyle w:val="Table"/>
@@ -7570,43 +7549,31 @@
         <w:rPr>
           <w:rStyle w:val="VerbatimChar"/>
         </w:rPr>
-        <w:t xml:space="preserve">ex:NUMBER</w:t>
-      </w:r>
-      <w:r>
-        <w:t xml:space="preserve">. This means that an example can be directly</w:t>
-      </w:r>
-      <w:r>
-        <w:t xml:space="preserve"> </w:t>
-      </w:r>
-      <w:r>
-        <w:t xml:space="preserve">referred to in web-links by using the hash-mechanism. For example,</w:t>
-      </w:r>
-      <w:r>
-        <w:t xml:space="preserve"> </w:t>
-      </w:r>
-      <w:r>
-        <w:t xml:space="preserve">adding</w:t>
-      </w:r>
-      <w:r>
-        <w:t xml:space="preserve"> </w:t>
-      </w:r>
-      <w:r>
-        <w:rPr>
-          <w:rStyle w:val="VerbatimChar"/>
-        </w:rPr>
-        <w:t xml:space="preserve">#ex:3</w:t>
-      </w:r>
-      <w:r>
-        <w:t xml:space="preserve"> </w:t>
-      </w:r>
-      <w:r>
-        <w:t xml:space="preserve">to the end of a link will immediately jump to this</w:t>
-      </w:r>
-      <w:r>
-        <w:t xml:space="preserve"> </w:t>
-      </w:r>
-      <w:r>
-        <w:t xml:space="preserve">example in a browser.</w:t>
+        <w:t xml:space="preserve">exNUMBER</w:t>
+      </w:r>
+      <w:r>
+        <w:t xml:space="preserve">. This means that an example can be directly referred</w:t>
+      </w:r>
+      <w:r>
+        <w:t xml:space="preserve"> </w:t>
+      </w:r>
+      <w:r>
+        <w:t xml:space="preserve">to in web-links by using the hash-mechanism. For example, adding</w:t>
+      </w:r>
+      <w:r>
+        <w:t xml:space="preserve"> </w:t>
+      </w:r>
+      <w:r>
+        <w:rPr>
+          <w:rStyle w:val="VerbatimChar"/>
+        </w:rPr>
+        <w:t xml:space="preserve">#ex3</w:t>
+      </w:r>
+      <w:r>
+        <w:t xml:space="preserve"> </w:t>
+      </w:r>
+      <w:r>
+        <w:t xml:space="preserve">to the end of a link will immediately jump to this example in a browser.</w:t>
       </w:r>
     </w:p>
     <w:p>

</xml_diff>